<commit_message>
After Haunting Mars 7
</commit_message>
<xml_diff>
--- a/devil/devil_habitats.docx
+++ b/devil/devil_habitats.docx
@@ -1,12 +1,12 @@
 
 <file path=word/document.xml><?xml version="1.0" encoding="utf-8"?>
-<w:document xmlns:wpc="http://schemas.microsoft.com/office/word/2010/wordprocessingCanvas" xmlns:mo="http://schemas.microsoft.com/office/mac/office/2008/main" xmlns:mc="http://schemas.openxmlformats.org/markup-compatibility/2006" xmlns:mv="urn:schemas-microsoft-com:mac:vml" xmlns:o="urn:schemas-microsoft-com:office:office" xmlns:r="http://schemas.openxmlformats.org/officeDocument/2006/relationships" xmlns:m="http://schemas.openxmlformats.org/officeDocument/2006/math" xmlns:v="urn:schemas-microsoft-com:vml" xmlns:wp14="http://schemas.microsoft.com/office/word/2010/wordprocessingDrawing" xmlns:wp="http://schemas.openxmlformats.org/drawingml/2006/wordprocessingDrawing" xmlns:w10="urn:schemas-microsoft-com:office:word" xmlns:w="http://schemas.openxmlformats.org/wordprocessingml/2006/main" xmlns:w14="http://schemas.microsoft.com/office/word/2010/wordml" xmlns:w15="http://schemas.microsoft.com/office/word/2012/wordml" xmlns:wpg="http://schemas.microsoft.com/office/word/2010/wordprocessingGroup" xmlns:wpi="http://schemas.microsoft.com/office/word/2010/wordprocessingInk" xmlns:wne="http://schemas.microsoft.com/office/word/2006/wordml" xmlns:wps="http://schemas.microsoft.com/office/word/2010/wordprocessingShape" mc:Ignorable="w14 w15 wp14">
+<w:document xmlns:wpc="http://schemas.microsoft.com/office/word/2010/wordprocessingCanvas" xmlns:cx="http://schemas.microsoft.com/office/drawing/2014/chartex" xmlns:cx1="http://schemas.microsoft.com/office/drawing/2015/9/8/chartex" xmlns:cx2="http://schemas.microsoft.com/office/drawing/2015/10/21/chartex" xmlns:cx3="http://schemas.microsoft.com/office/drawing/2016/5/9/chartex" xmlns:cx4="http://schemas.microsoft.com/office/drawing/2016/5/10/chartex" xmlns:cx5="http://schemas.microsoft.com/office/drawing/2016/5/11/chartex" xmlns:cx6="http://schemas.microsoft.com/office/drawing/2016/5/12/chartex" xmlns:cx7="http://schemas.microsoft.com/office/drawing/2016/5/13/chartex" xmlns:cx8="http://schemas.microsoft.com/office/drawing/2016/5/14/chartex" xmlns:mc="http://schemas.openxmlformats.org/markup-compatibility/2006" xmlns:aink="http://schemas.microsoft.com/office/drawing/2016/ink" xmlns:am3d="http://schemas.microsoft.com/office/drawing/2017/model3d" xmlns:o="urn:schemas-microsoft-com:office:office" xmlns:oel="http://schemas.microsoft.com/office/2019/extlst" xmlns:r="http://schemas.openxmlformats.org/officeDocument/2006/relationships" xmlns:m="http://schemas.openxmlformats.org/officeDocument/2006/math" xmlns:v="urn:schemas-microsoft-com:vml" xmlns:wp14="http://schemas.microsoft.com/office/word/2010/wordprocessingDrawing" xmlns:wp="http://schemas.openxmlformats.org/drawingml/2006/wordprocessingDrawing" xmlns:w10="urn:schemas-microsoft-com:office:word" xmlns:w="http://schemas.openxmlformats.org/wordprocessingml/2006/main" xmlns:w14="http://schemas.microsoft.com/office/word/2010/wordml" xmlns:w15="http://schemas.microsoft.com/office/word/2012/wordml" xmlns:w16cex="http://schemas.microsoft.com/office/word/2018/wordml/cex" xmlns:w16cid="http://schemas.microsoft.com/office/word/2016/wordml/cid" xmlns:w16="http://schemas.microsoft.com/office/word/2018/wordml" xmlns:w16sdtdh="http://schemas.microsoft.com/office/word/2020/wordml/sdtdatahash" xmlns:w16se="http://schemas.microsoft.com/office/word/2015/wordml/symex" xmlns:wpg="http://schemas.microsoft.com/office/word/2010/wordprocessingGroup" xmlns:wpi="http://schemas.microsoft.com/office/word/2010/wordprocessingInk" xmlns:wne="http://schemas.microsoft.com/office/word/2006/wordml" xmlns:wps="http://schemas.microsoft.com/office/word/2010/wordprocessingShape" mc:Ignorable="w14 w15 w16se w16cid w16 w16cex w16sdtdh wp14">
   <w:body>
     <w:p>
       <w:pPr>
         <w:jc w:val="center"/>
         <w:rPr>
-          <w:rFonts w:ascii="Heliotype LET Plain" w:hAnsi="Heliotype LET Plain"/>
+          <w:rFonts w:ascii="HELIOTYPE LET PLAIN:1.0" w:hAnsi="HELIOTYPE LET PLAIN:1.0"/>
           <w:sz w:val="72"/>
           <w:szCs w:val="72"/>
           <w:lang w:val="fi-FI"/>
@@ -14,7 +14,7 @@
       </w:pPr>
       <w:r>
         <w:rPr>
-          <w:rFonts w:ascii="Heliotype LET Plain" w:hAnsi="Heliotype LET Plain"/>
+          <w:rFonts w:ascii="HELIOTYPE LET PLAIN:1.0" w:hAnsi="HELIOTYPE LET PLAIN:1.0"/>
           <w:sz w:val="72"/>
           <w:szCs w:val="72"/>
           <w:lang w:val="fi-FI"/>
@@ -26,7 +26,7 @@
       <w:pPr>
         <w:jc w:val="center"/>
         <w:rPr>
-          <w:rFonts w:ascii="Heliotype LET Plain" w:hAnsi="Heliotype LET Plain"/>
+          <w:rFonts w:ascii="HELIOTYPE LET PLAIN:1.0" w:hAnsi="HELIOTYPE LET PLAIN:1.0"/>
           <w:sz w:val="80"/>
           <w:szCs w:val="80"/>
           <w:lang w:val="fi-FI"/>
@@ -3013,7 +3013,21 @@
         <w:rPr>
           <w:lang w:val="fi-FI"/>
         </w:rPr>
-        <w:t xml:space="preserve"> (tai hyllykkö) on ylivoimaisesti alaluokkaisin tapa asua. Ger∂rillä tällä tavoin asuvat tyypillisesti vain rikolliset, asevelvolliset, pakolaiset tai siirtotyöläiset. Yksityisyyttään rakastavat skandinaavit inhoavat näitä. Tyypillisesti makuusaleissakin on pieni määrä yksityisyyttä - vuoteet on suljettavissa säleverholla, joka pitää jotenkuten ääntä ja valoa. Makuusaleja löytyy esim. kasarmeilta ja Kerwoodista.</w:t>
+        <w:t xml:space="preserve"> (tai hyllykkö) on ylivoimaisesti alaluokkaisin tapa asua. Ger∂rillä tällä tavoin asuvat tyypillisesti vain rikolliset, asevelvolliset, pakolaiset tai siirtotyöläiset. Yksityisyyttään rakastavat skandinaavit inhoavat näitä. Tyypillisesti makuusaleissakin on pieni määrä yksityisyyttä - vuoteet on suljettavissa säleverholla, joka pitää jotenkuten ääntä ja valoa. Makuusaleja löytyy esim. kasarmeilta ja </w:t>
+      </w:r>
+      <w:proofErr w:type="spellStart"/>
+      <w:r>
+        <w:rPr>
+          <w:lang w:val="fi-FI"/>
+        </w:rPr>
+        <w:t>Kerwoodista</w:t>
+      </w:r>
+      <w:proofErr w:type="spellEnd"/>
+      <w:r>
+        <w:rPr>
+          <w:lang w:val="fi-FI"/>
+        </w:rPr>
+        <w:t>.</w:t>
       </w:r>
     </w:p>
     <w:p>
@@ -7996,11 +8010,19 @@
         </w:rPr>
         <w:t xml:space="preserve">hallintoa. Täällä toimivat CDC, </w:t>
       </w:r>
-      <w:r>
-        <w:rPr>
-          <w:lang w:val="fi-FI"/>
-        </w:rPr>
-        <w:t xml:space="preserve">Mioryn pataljoonan esikunta, </w:t>
+      <w:proofErr w:type="spellStart"/>
+      <w:r>
+        <w:rPr>
+          <w:lang w:val="fi-FI"/>
+        </w:rPr>
+        <w:t>Mioryn</w:t>
+      </w:r>
+      <w:proofErr w:type="spellEnd"/>
+      <w:r>
+        <w:rPr>
+          <w:lang w:val="fi-FI"/>
+        </w:rPr>
+        <w:t xml:space="preserve"> pataljoonan esikunta, </w:t>
       </w:r>
       <w:r>
         <w:rPr>
@@ -8012,7 +8034,21 @@
         <w:rPr>
           <w:lang w:val="fi-FI"/>
         </w:rPr>
-        <w:t xml:space="preserve"> (sis. monorailin logistiikan)</w:t>
+        <w:t xml:space="preserve"> (sis. </w:t>
+      </w:r>
+      <w:proofErr w:type="spellStart"/>
+      <w:r>
+        <w:rPr>
+          <w:lang w:val="fi-FI"/>
+        </w:rPr>
+        <w:t>monorailin</w:t>
+      </w:r>
+      <w:proofErr w:type="spellEnd"/>
+      <w:r>
+        <w:rPr>
+          <w:lang w:val="fi-FI"/>
+        </w:rPr>
+        <w:t xml:space="preserve"> logistiikan)</w:t>
       </w:r>
       <w:r>
         <w:rPr>
@@ -8070,7 +8106,21 @@
         <w:rPr>
           <w:lang w:val="fi-FI"/>
         </w:rPr>
-        <w:t>C-sektorilla on asuntoja, kevyttä teollisuutta ja sinikaulusurityksiä (United Watchin harjoitusrata</w:t>
+        <w:t xml:space="preserve">C-sektorilla on asuntoja, kevyttä teollisuutta ja </w:t>
+      </w:r>
+      <w:proofErr w:type="spellStart"/>
+      <w:r>
+        <w:rPr>
+          <w:lang w:val="fi-FI"/>
+        </w:rPr>
+        <w:t>sinikaulusurityksiä</w:t>
+      </w:r>
+      <w:proofErr w:type="spellEnd"/>
+      <w:r>
+        <w:rPr>
+          <w:lang w:val="fi-FI"/>
+        </w:rPr>
+        <w:t xml:space="preserve"> (United Watchin harjoitusrata</w:t>
       </w:r>
       <w:r>
         <w:rPr>
@@ -8140,7 +8190,35 @@
         <w:rPr>
           <w:lang w:val="fi-FI"/>
         </w:rPr>
-        <w:t>nia biologisen alan startuppeja, sekä memeettisen turvallisuuden toimisto.</w:t>
+        <w:t xml:space="preserve">nia biologisen alan </w:t>
+      </w:r>
+      <w:proofErr w:type="spellStart"/>
+      <w:r>
+        <w:rPr>
+          <w:lang w:val="fi-FI"/>
+        </w:rPr>
+        <w:t>startuppeja</w:t>
+      </w:r>
+      <w:proofErr w:type="spellEnd"/>
+      <w:r>
+        <w:rPr>
+          <w:lang w:val="fi-FI"/>
+        </w:rPr>
+        <w:t xml:space="preserve">, sekä </w:t>
+      </w:r>
+      <w:proofErr w:type="spellStart"/>
+      <w:r>
+        <w:rPr>
+          <w:lang w:val="fi-FI"/>
+        </w:rPr>
+        <w:t>memeettisen</w:t>
+      </w:r>
+      <w:proofErr w:type="spellEnd"/>
+      <w:r>
+        <w:rPr>
+          <w:lang w:val="fi-FI"/>
+        </w:rPr>
+        <w:t xml:space="preserve"> turvallisuuden toimisto.</w:t>
       </w:r>
     </w:p>
     <w:p>
@@ -8157,14 +8235,56 @@
         </w:rPr>
       </w:pPr>
       <w:r>
-        <w:t>G-sektorilla on Andrei Demedchik Sc</w:t>
+        <w:t>G-</w:t>
+      </w:r>
+      <w:proofErr w:type="spellStart"/>
+      <w:r>
+        <w:t>sektorilla</w:t>
+      </w:r>
+      <w:proofErr w:type="spellEnd"/>
+      <w:r>
+        <w:t xml:space="preserve"> on Andrei </w:t>
+      </w:r>
+      <w:proofErr w:type="spellStart"/>
+      <w:r>
+        <w:t>Demedchik</w:t>
+      </w:r>
+      <w:proofErr w:type="spellEnd"/>
+      <w:r>
+        <w:t xml:space="preserve"> Sc</w:t>
       </w:r>
       <w:r>
         <w:t xml:space="preserve">hool (ml. </w:t>
       </w:r>
-      <w:r>
-        <w:t>Miory Business College), sekä lisää biostartuppeja</w:t>
-      </w:r>
+      <w:proofErr w:type="spellStart"/>
+      <w:r>
+        <w:t>Miory</w:t>
+      </w:r>
+      <w:proofErr w:type="spellEnd"/>
+      <w:r>
+        <w:t xml:space="preserve"> Business College), </w:t>
+      </w:r>
+      <w:proofErr w:type="spellStart"/>
+      <w:r>
+        <w:t>sekä</w:t>
+      </w:r>
+      <w:proofErr w:type="spellEnd"/>
+      <w:r>
+        <w:t xml:space="preserve"> </w:t>
+      </w:r>
+      <w:proofErr w:type="spellStart"/>
+      <w:r>
+        <w:t>lisää</w:t>
+      </w:r>
+      <w:proofErr w:type="spellEnd"/>
+      <w:r>
+        <w:t xml:space="preserve"> </w:t>
+      </w:r>
+      <w:proofErr w:type="spellStart"/>
+      <w:r>
+        <w:t>biostartuppeja</w:t>
+      </w:r>
+      <w:proofErr w:type="spellEnd"/>
       <w:r>
         <w:t xml:space="preserve">. </w:t>
       </w:r>
@@ -8218,13 +8338,35 @@
         <w:rPr>
           <w:lang w:val="fi-FI"/>
         </w:rPr>
-        <w:t>untoja ja yrityksiä (esim. Oruga</w:t>
-      </w:r>
-      <w:r>
-        <w:rPr>
-          <w:lang w:val="fi-FI"/>
-        </w:rPr>
-        <w:t xml:space="preserve"> Nulo).</w:t>
+        <w:t xml:space="preserve">untoja ja yrityksiä (esim. </w:t>
+      </w:r>
+      <w:proofErr w:type="spellStart"/>
+      <w:r>
+        <w:rPr>
+          <w:lang w:val="fi-FI"/>
+        </w:rPr>
+        <w:t>Oruga</w:t>
+      </w:r>
+      <w:proofErr w:type="spellEnd"/>
+      <w:r>
+        <w:rPr>
+          <w:lang w:val="fi-FI"/>
+        </w:rPr>
+        <w:t xml:space="preserve"> </w:t>
+      </w:r>
+      <w:proofErr w:type="spellStart"/>
+      <w:r>
+        <w:rPr>
+          <w:lang w:val="fi-FI"/>
+        </w:rPr>
+        <w:t>Nulo</w:t>
+      </w:r>
+      <w:proofErr w:type="spellEnd"/>
+      <w:r>
+        <w:rPr>
+          <w:lang w:val="fi-FI"/>
+        </w:rPr>
+        <w:t>).</w:t>
       </w:r>
       <w:r>
         <w:rPr>
@@ -8236,21 +8378,47 @@
         <w:rPr>
           <w:lang w:val="fi-FI"/>
         </w:rPr>
-        <w:t>toimii myös europalainen Air Jernih</w:t>
-      </w:r>
+        <w:t xml:space="preserve">toimii myös europalainen Air </w:t>
+      </w:r>
+      <w:proofErr w:type="spellStart"/>
+      <w:r>
+        <w:rPr>
+          <w:lang w:val="fi-FI"/>
+        </w:rPr>
+        <w:t>Jernih</w:t>
+      </w:r>
+      <w:proofErr w:type="spellEnd"/>
       <w:r>
         <w:rPr>
           <w:lang w:val="fi-FI"/>
         </w:rPr>
         <w:t xml:space="preserve"> [indonesiaa; </w:t>
       </w:r>
+      <w:proofErr w:type="spellStart"/>
       <w:r>
         <w:rPr>
           <w:i/>
           <w:lang w:val="fi-FI"/>
         </w:rPr>
-        <w:t>Clear Water</w:t>
-      </w:r>
+        <w:t>Clear</w:t>
+      </w:r>
+      <w:proofErr w:type="spellEnd"/>
+      <w:r>
+        <w:rPr>
+          <w:i/>
+          <w:lang w:val="fi-FI"/>
+        </w:rPr>
+        <w:t xml:space="preserve"> </w:t>
+      </w:r>
+      <w:proofErr w:type="spellStart"/>
+      <w:r>
+        <w:rPr>
+          <w:i/>
+          <w:lang w:val="fi-FI"/>
+        </w:rPr>
+        <w:t>Water</w:t>
+      </w:r>
+      <w:proofErr w:type="spellEnd"/>
       <w:r>
         <w:rPr>
           <w:lang w:val="fi-FI"/>
@@ -8267,7 +8435,35 @@
         <w:rPr>
           <w:lang w:val="fi-FI"/>
         </w:rPr>
-        <w:t>täydet backup-fasiliteetit ja jopa egosilta. Tasavallan lakien mukaisesti täällä ei ole varastossa biomorfeja, mutta muutamia synteettisiä kehoja varastossa on. United Watch vastaa klinikan turvallisuudesta.</w:t>
+        <w:t xml:space="preserve">täydet </w:t>
+      </w:r>
+      <w:proofErr w:type="spellStart"/>
+      <w:r>
+        <w:rPr>
+          <w:lang w:val="fi-FI"/>
+        </w:rPr>
+        <w:t>backup-fasiliteetit</w:t>
+      </w:r>
+      <w:proofErr w:type="spellEnd"/>
+      <w:r>
+        <w:rPr>
+          <w:lang w:val="fi-FI"/>
+        </w:rPr>
+        <w:t xml:space="preserve"> ja jopa egosilta. Tasavallan lakien mukaisesti täällä ei ole varastossa </w:t>
+      </w:r>
+      <w:proofErr w:type="spellStart"/>
+      <w:r>
+        <w:rPr>
+          <w:lang w:val="fi-FI"/>
+        </w:rPr>
+        <w:t>biomorfeja</w:t>
+      </w:r>
+      <w:proofErr w:type="spellEnd"/>
+      <w:r>
+        <w:rPr>
+          <w:lang w:val="fi-FI"/>
+        </w:rPr>
+        <w:t>, mutta muutamia synteettisiä kehoja varastossa on. United Watch vastaa klinikan turvallisuudesta.</w:t>
       </w:r>
     </w:p>
     <w:p>
@@ -8319,13 +8515,69 @@
         <w:rPr>
           <w:lang w:val="fi-FI"/>
         </w:rPr>
-        <w:t>orilla toimii Miory Cab Company</w:t>
-      </w:r>
-      <w:r>
-        <w:rPr>
-          <w:lang w:val="fi-FI"/>
-        </w:rPr>
-        <w:t xml:space="preserve"> ja Tuwang High Energy</w:t>
+        <w:t xml:space="preserve">orilla toimii </w:t>
+      </w:r>
+      <w:proofErr w:type="spellStart"/>
+      <w:r>
+        <w:rPr>
+          <w:lang w:val="fi-FI"/>
+        </w:rPr>
+        <w:t>Miory</w:t>
+      </w:r>
+      <w:proofErr w:type="spellEnd"/>
+      <w:r>
+        <w:rPr>
+          <w:lang w:val="fi-FI"/>
+        </w:rPr>
+        <w:t xml:space="preserve"> </w:t>
+      </w:r>
+      <w:proofErr w:type="spellStart"/>
+      <w:r>
+        <w:rPr>
+          <w:lang w:val="fi-FI"/>
+        </w:rPr>
+        <w:t>Cab</w:t>
+      </w:r>
+      <w:proofErr w:type="spellEnd"/>
+      <w:r>
+        <w:rPr>
+          <w:lang w:val="fi-FI"/>
+        </w:rPr>
+        <w:t xml:space="preserve"> Company</w:t>
+      </w:r>
+      <w:r>
+        <w:rPr>
+          <w:lang w:val="fi-FI"/>
+        </w:rPr>
+        <w:t xml:space="preserve"> ja </w:t>
+      </w:r>
+      <w:proofErr w:type="spellStart"/>
+      <w:r>
+        <w:rPr>
+          <w:lang w:val="fi-FI"/>
+        </w:rPr>
+        <w:t>Tuwang</w:t>
+      </w:r>
+      <w:proofErr w:type="spellEnd"/>
+      <w:r>
+        <w:rPr>
+          <w:lang w:val="fi-FI"/>
+        </w:rPr>
+        <w:t xml:space="preserve"> </w:t>
+      </w:r>
+      <w:proofErr w:type="spellStart"/>
+      <w:r>
+        <w:rPr>
+          <w:lang w:val="fi-FI"/>
+        </w:rPr>
+        <w:t>High</w:t>
+      </w:r>
+      <w:proofErr w:type="spellEnd"/>
+      <w:r>
+        <w:rPr>
+          <w:lang w:val="fi-FI"/>
+        </w:rPr>
+        <w:t xml:space="preserve"> Energy</w:t>
       </w:r>
       <w:r>
         <w:rPr>
@@ -8431,7 +8683,21 @@
         <w:rPr>
           <w:lang w:val="fi-FI"/>
         </w:rPr>
-        <w:t xml:space="preserve"> myös Luna-Lagrangen konsulin virka-asunto</w:t>
+        <w:t xml:space="preserve"> myös Luna-</w:t>
+      </w:r>
+      <w:proofErr w:type="spellStart"/>
+      <w:r>
+        <w:rPr>
+          <w:lang w:val="fi-FI"/>
+        </w:rPr>
+        <w:t>Lagrangen</w:t>
+      </w:r>
+      <w:proofErr w:type="spellEnd"/>
+      <w:r>
+        <w:rPr>
+          <w:lang w:val="fi-FI"/>
+        </w:rPr>
+        <w:t xml:space="preserve"> konsulin virka-asunto</w:t>
       </w:r>
       <w:r>
         <w:rPr>
@@ -8443,7 +8709,21 @@
         <w:rPr>
           <w:lang w:val="fi-FI"/>
         </w:rPr>
-        <w:t xml:space="preserve"> Mioryn suurin katolinen kirkko, Pyhän Teresan kappeli, sijaitsee myös täällä.</w:t>
+        <w:t xml:space="preserve"> </w:t>
+      </w:r>
+      <w:proofErr w:type="spellStart"/>
+      <w:r>
+        <w:rPr>
+          <w:lang w:val="fi-FI"/>
+        </w:rPr>
+        <w:t>Mioryn</w:t>
+      </w:r>
+      <w:proofErr w:type="spellEnd"/>
+      <w:r>
+        <w:rPr>
+          <w:lang w:val="fi-FI"/>
+        </w:rPr>
+        <w:t xml:space="preserve"> suurin katolinen kirkko, Pyhän Teresan kappeli, sijaitsee myös täällä.</w:t>
       </w:r>
     </w:p>
     <w:p>
@@ -8549,7 +8829,21 @@
         <w:rPr>
           <w:lang w:val="fi-FI"/>
         </w:rPr>
-        <w:t xml:space="preserve">R-sektori on life support ja </w:t>
+        <w:t xml:space="preserve">R-sektori on life </w:t>
+      </w:r>
+      <w:proofErr w:type="spellStart"/>
+      <w:r>
+        <w:rPr>
+          <w:lang w:val="fi-FI"/>
+        </w:rPr>
+        <w:t>support</w:t>
+      </w:r>
+      <w:proofErr w:type="spellEnd"/>
+      <w:r>
+        <w:rPr>
+          <w:lang w:val="fi-FI"/>
+        </w:rPr>
+        <w:t xml:space="preserve"> ja </w:t>
       </w:r>
       <w:r>
         <w:rPr>
@@ -8605,7 +8899,21 @@
         <w:rPr>
           <w:lang w:val="fi-FI"/>
         </w:rPr>
-        <w:t>paikallisia yrityksiä, kuten Kohung.</w:t>
+        <w:t xml:space="preserve">paikallisia yrityksiä, kuten </w:t>
+      </w:r>
+      <w:proofErr w:type="spellStart"/>
+      <w:r>
+        <w:rPr>
+          <w:lang w:val="fi-FI"/>
+        </w:rPr>
+        <w:t>Kohung</w:t>
+      </w:r>
+      <w:proofErr w:type="spellEnd"/>
+      <w:r>
+        <w:rPr>
+          <w:lang w:val="fi-FI"/>
+        </w:rPr>
+        <w:t>.</w:t>
       </w:r>
       <w:r>
         <w:rPr>
@@ -13425,7 +13733,30 @@
           <w:noProof/>
           <w:lang w:val="fi-FI"/>
         </w:rPr>
-        <w:t xml:space="preserve">Friedmanin omistaa lähes kokonaan Solanolla asuva Gustavo Morales ja hänen perheensä. Moralesin kannalta on kannattavaa, että vanhoja viinilajikkeita tuotetaan vain muutamissa paikoissa, ja hänen taloudellinen sekä poliitinen vaikutusvaltansa hankaloittaa viljelyä muualla Tasavallassa. Jos tämä kuristusote heltiäisi, Friedman luultavasti lakkaisi olemasta, </w:t>
+        <w:t>Friedmanin omistaa lähes kokonaan Solanolla asuva Gustavo Morales ja hänen perheensä</w:t>
+      </w:r>
+      <w:r>
+        <w:rPr>
+          <w:noProof/>
+          <w:lang w:val="fi-FI"/>
+        </w:rPr>
+        <w:t xml:space="preserve">; pääasiallinen juomafirma on </w:t>
+      </w:r>
+      <w:r>
+        <w:rPr>
+          <w:i/>
+          <w:iCs/>
+          <w:noProof/>
+          <w:lang w:val="fi-FI"/>
+        </w:rPr>
+        <w:t>Santos Aguas</w:t>
+      </w:r>
+      <w:r>
+        <w:rPr>
+          <w:noProof/>
+          <w:lang w:val="fi-FI"/>
+        </w:rPr>
+        <w:t xml:space="preserve">. Moralesin kannalta on kannattavaa, että vanhoja viinilajikkeita tuotetaan vain muutamissa paikoissa, ja hänen taloudellinen sekä poliitinen vaikutusvaltansa hankaloittaa viljelyä muualla Tasavallassa. Jos tämä kuristusote heltiäisi, Friedman luultavasti lakkaisi olemasta, </w:t>
       </w:r>
       <w:r>
         <w:rPr>
@@ -13659,7 +13990,7 @@
           <w:noProof/>
           <w:lang w:val="fi-FI"/>
         </w:rPr>
-        <w:t xml:space="preserve"> Friedmanilainen työviikko on yleensä 20 tuntia, ja tästäkin puolet on epämääräistä byrokratiaa. Byrokratian kanssa taisteleminen on itse asiassa tärkeä osa </w:t>
+        <w:t xml:space="preserve"> Friedmanilainen työviikko on yleensä 20 tuntia, ja tästäkin puolet on epämääräistä </w:t>
       </w:r>
       <w:r>
         <w:rPr>
@@ -13667,7 +13998,7 @@
           <w:lang w:val="fi-FI"/>
         </w:rPr>
         <w:lastRenderedPageBreak/>
-        <w:t xml:space="preserve">friedmanilaista elämää. Tämä on by design: </w:t>
+        <w:t xml:space="preserve">byrokratiaa. Byrokratian kanssa taisteleminen on itse asiassa tärkeä osa friedmanilaista elämää. Tämä on by design: </w:t>
       </w:r>
       <w:r>
         <w:rPr>
@@ -14211,7 +14542,6 @@
           <w:noProof/>
           <w:lang w:val="fi-FI"/>
         </w:rPr>
-        <w:lastRenderedPageBreak/>
         <w:t>elämän ylläpito, vastuussa LS-päällikkö (vrt. majuri)</w:t>
       </w:r>
     </w:p>
@@ -15163,6 +15493,7 @@
           <w:noProof/>
           <w:lang w:val="fi-FI"/>
         </w:rPr>
+        <w:lastRenderedPageBreak/>
         <w:t>Elinkeinot</w:t>
       </w:r>
       <w:r>
@@ -15200,748 +15531,740 @@
           <w:noProof/>
           <w:lang w:val="fi-FI"/>
         </w:rPr>
+        <w:t>Naapureita</w:t>
+      </w:r>
+      <w:r>
+        <w:rPr>
+          <w:rStyle w:val="Emphasis"/>
+          <w:i w:val="0"/>
+          <w:noProof/>
+          <w:lang w:val="fi-FI"/>
+        </w:rPr>
+        <w:t xml:space="preserve">: </w:t>
+      </w:r>
+      <w:r>
+        <w:rPr>
+          <w:rStyle w:val="Emphasis"/>
+          <w:i w:val="0"/>
+          <w:noProof/>
+          <w:lang w:val="fi-FI"/>
+        </w:rPr>
+        <w:t>Autrans Astra</w:t>
+      </w:r>
+      <w:r>
+        <w:rPr>
+          <w:rStyle w:val="Emphasis"/>
+          <w:i w:val="0"/>
+          <w:noProof/>
+          <w:lang w:val="fi-FI"/>
+        </w:rPr>
+        <w:t xml:space="preserve">, </w:t>
+      </w:r>
+      <w:r>
+        <w:rPr>
+          <w:rStyle w:val="Emphasis"/>
+          <w:i w:val="0"/>
+          <w:noProof/>
+          <w:lang w:val="fi-FI"/>
+        </w:rPr>
+        <w:t>Stepper's Refuge</w:t>
+      </w:r>
+    </w:p>
+    <w:p>
+      <w:pPr>
+        <w:rPr>
+          <w:noProof/>
+          <w:lang w:val="fi-FI"/>
+        </w:rPr>
+      </w:pPr>
+    </w:p>
+    <w:p>
+      <w:pPr>
+        <w:rPr>
+          <w:noProof/>
+          <w:lang w:val="fi-FI"/>
+        </w:rPr>
+      </w:pPr>
+      <w:r>
+        <w:rPr>
+          <w:noProof/>
+          <w:lang w:val="fi-FI"/>
+        </w:rPr>
+        <w:t xml:space="preserve">Vuosisadan vaihteessa kilpajuoksu </w:t>
+      </w:r>
+      <w:r>
+        <w:rPr>
+          <w:noProof/>
+          <w:lang w:val="fi-FI"/>
+        </w:rPr>
+        <w:t xml:space="preserve">Jupiterin suuntaan oli kiihtymässä. Filippiiniläiset yritykset olivat missanneet Jupiterin kuun tukikohdat, mutta he </w:t>
+      </w:r>
+      <w:r>
+        <w:rPr>
+          <w:noProof/>
+          <w:lang w:val="fi-FI"/>
+        </w:rPr>
+        <w:t>paikansivat suuren troijalaisen asteroidin keskellä rikasta naapurustoa. Tuhansittain velkaorjuuteen itseään myyneitä filipinoja matkusti avaruuden halki työskennelläkseen asteroidilla. Kävi ilmi, että asteroidilla oli kohtalaisesti He3:a ja vettä, ja siitä tuli filippiiniläisen jättiyrityksen omistama operaatio. Aluksi työtä yritettiin tehdä synthmorfeilla, mutta katoliset ja konservatiiviset filippiiniläiset vastustivat robotteja, joten paikalle laivattiin aivan alkuperäisiä ihmisiä.</w:t>
+      </w:r>
+    </w:p>
+    <w:p>
+      <w:pPr>
+        <w:rPr>
+          <w:noProof/>
+          <w:lang w:val="fi-FI"/>
+        </w:rPr>
+      </w:pPr>
+    </w:p>
+    <w:p>
+      <w:pPr>
+        <w:rPr>
+          <w:noProof/>
+          <w:lang w:val="fi-FI"/>
+        </w:rPr>
+      </w:pPr>
+      <w:r>
+        <w:rPr>
+          <w:noProof/>
+          <w:lang w:val="fi-FI"/>
+        </w:rPr>
+        <w:t>30 vuodessa asteroidi kasvoi oikeaksi kaupungiksi. Sitten Romahdus tapahtui, Maapallon Filippiinit tuhoutui, ja asteroidi otti kunniakkaan nimen New Manila. Se keräsi kymmeniä tuhansia filippiiniläisiä pakolaisia, mutta sen vahvat suhteet katoliseen kirkkoon pysyivät voimassa, eikä se tahtonut infomorfeja. Romahduksen aikana paljon edistynyttä teknologiaa romutettiin, ja New Manilan valtiksi jäivät sen jalostamot sekä suuri väkiluku.</w:t>
+      </w:r>
+      <w:r>
+        <w:rPr>
+          <w:noProof/>
+          <w:lang w:val="fi-FI"/>
+        </w:rPr>
+        <w:t xml:space="preserve"> Lisäksi asteroidin naapurustossa on paljon hiilivetyjä.</w:t>
+      </w:r>
+    </w:p>
+    <w:p>
+      <w:pPr>
+        <w:rPr>
+          <w:noProof/>
+          <w:lang w:val="fi-FI"/>
+        </w:rPr>
+      </w:pPr>
+    </w:p>
+    <w:p>
+      <w:pPr>
+        <w:pStyle w:val="Heading3"/>
+        <w:rPr>
+          <w:noProof/>
+        </w:rPr>
+      </w:pPr>
+      <w:r>
+        <w:rPr>
+          <w:noProof/>
+        </w:rPr>
+        <w:t>Tuntuma</w:t>
+      </w:r>
+    </w:p>
+    <w:p>
+      <w:pPr>
+        <w:rPr>
+          <w:noProof/>
+          <w:lang w:val="fi-FI"/>
+        </w:rPr>
+      </w:pPr>
+      <w:r>
+        <w:rPr>
+          <w:noProof/>
+          <w:lang w:val="fi-FI"/>
+        </w:rPr>
+        <w:t>New Manila on Jupiterin tasavallan protektoraatti, mutta se sijaitsee kaukana Tasavallasta ja tuloksena sillä on huomattava itsenäisyys. Habia hallitsee presidentti, joka valitaan vaaleilla joka 3. vuosi. Äänioikeus on sidottu kansalaisuuteen, ja kansalaisuuden saa suorittamalla Tasavallan asepalveluksen</w:t>
+      </w:r>
+      <w:r>
+        <w:rPr>
+          <w:noProof/>
+          <w:lang w:val="fi-FI"/>
+        </w:rPr>
+        <w:t xml:space="preserve"> tai vaihtoehtoisesti kevyemmän (mutta heikommin palkatun) New Manilan oman vuoden kestävän asepalveluksen.</w:t>
+      </w:r>
+    </w:p>
+    <w:p>
+      <w:pPr>
+        <w:rPr>
+          <w:noProof/>
+          <w:lang w:val="fi-FI"/>
+        </w:rPr>
+      </w:pPr>
+    </w:p>
+    <w:p>
+      <w:pPr>
+        <w:rPr>
+          <w:noProof/>
+          <w:lang w:val="fi-FI"/>
+        </w:rPr>
+      </w:pPr>
+      <w:r>
+        <w:rPr>
+          <w:noProof/>
+          <w:lang w:val="fi-FI"/>
+        </w:rPr>
+        <w:t xml:space="preserve">Oma identiteetti on vahva: New Manilan </w:t>
+      </w:r>
+      <w:r>
+        <w:rPr>
+          <w:noProof/>
+          <w:lang w:val="fi-FI"/>
+        </w:rPr>
+        <w:t xml:space="preserve">vihermusta tähtilippu on esillä kaikkialla. </w:t>
+      </w:r>
+      <w:r>
+        <w:rPr>
+          <w:noProof/>
+          <w:lang w:val="fi-FI"/>
+        </w:rPr>
+        <w:t>New Manila ei ole tasavallan osa, se on itsenäinen habitaatti joka tekee puolustusyhteistyötä Tasavallan kanssa. Termiin "protektoraatti" suhtaudutaan huonosti.</w:t>
+      </w:r>
+      <w:r>
+        <w:rPr>
+          <w:noProof/>
+          <w:lang w:val="fi-FI"/>
+        </w:rPr>
+        <w:t xml:space="preserve"> Kuitenkin käytännössä lainsäädännöllistä harmoniaa ylläpidetään joukolla kahdenvälisiä sopimuksia.</w:t>
+      </w:r>
+    </w:p>
+    <w:p>
+      <w:pPr>
+        <w:rPr>
+          <w:noProof/>
+          <w:lang w:val="fi-FI"/>
+        </w:rPr>
+      </w:pPr>
+    </w:p>
+    <w:p>
+      <w:pPr>
+        <w:rPr>
+          <w:noProof/>
+          <w:lang w:val="fi-FI"/>
+        </w:rPr>
+      </w:pPr>
+      <w:r>
+        <w:rPr>
+          <w:noProof/>
+          <w:lang w:val="fi-FI"/>
+        </w:rPr>
+        <w:t>New Manila on biokonservatiivinen melk</w:t>
+      </w:r>
+      <w:r>
+        <w:rPr>
+          <w:noProof/>
+          <w:lang w:val="fi-FI"/>
+        </w:rPr>
+        <w:t>einpä äärimmäisyyteen saakka. Eks</w:t>
+      </w:r>
+      <w:r>
+        <w:rPr>
+          <w:noProof/>
+          <w:lang w:val="fi-FI"/>
+        </w:rPr>
+        <w:t xml:space="preserve">okohdut ovat </w:t>
+      </w:r>
+      <w:r>
+        <w:rPr>
+          <w:noProof/>
+          <w:lang w:val="fi-FI"/>
+        </w:rPr>
+        <w:t xml:space="preserve">harvinaisia, ja vaikka ne ovat teknisesti luvallisia, katsotaan että lapsen kuuluu syntyä naisesta. Sukupuoli on binäärinen ja määräytyy syntymässä (korjaus on laillista, mutta tapakulttuuri paheksuu sitä), heteroseksuaalisuus on normatiivista, uskonnollisia asioita ei saa pilkata, kybernetiikka on outoa jne. </w:t>
+      </w:r>
+      <w:r>
+        <w:rPr>
+          <w:noProof/>
+          <w:lang w:val="fi-FI"/>
+        </w:rPr>
+        <w:t>Etenkin ruuassa luonnollisuutta kannatetaan, ja syntymättömien lasten geenejä ei saa peukaloida. Splicereiden tuottaminen on laitonta, uplift-eläimiä ei saa tuoda jne jne.</w:t>
+      </w:r>
+      <w:r>
+        <w:rPr>
+          <w:noProof/>
+          <w:lang w:val="fi-FI"/>
+        </w:rPr>
+        <w:t xml:space="preserve"> [Fiilis on hyvin skandinavia 2010-luvulla, ilman fiilistä siitä, että ollaan menossa eteenpäin.]</w:t>
+      </w:r>
+    </w:p>
+    <w:p>
+      <w:pPr>
+        <w:rPr>
+          <w:noProof/>
+          <w:lang w:val="fi-FI"/>
+        </w:rPr>
+      </w:pPr>
+    </w:p>
+    <w:p>
+      <w:pPr>
+        <w:rPr>
+          <w:noProof/>
+          <w:lang w:val="fi-FI"/>
+        </w:rPr>
+      </w:pPr>
+      <w:r>
+        <w:rPr>
+          <w:noProof/>
+          <w:lang w:val="fi-FI"/>
+        </w:rPr>
+        <w:t>Homokulttuuri on voimakkaasti maan alla. Vaikka laki ei speksaakaan sukupuolista sitä eikä tätä, melkoinen konservatismin aalto o</w:t>
+      </w:r>
+      <w:r>
+        <w:rPr>
+          <w:noProof/>
+          <w:lang w:val="fi-FI"/>
+        </w:rPr>
+        <w:t>n pyyhkinyt New Manilan yli Romahduksen jälkeen.</w:t>
+      </w:r>
+    </w:p>
+    <w:p>
+      <w:pPr>
+        <w:rPr>
+          <w:noProof/>
+          <w:lang w:val="fi-FI"/>
+        </w:rPr>
+      </w:pPr>
+    </w:p>
+    <w:p>
+      <w:pPr>
+        <w:rPr>
+          <w:noProof/>
+          <w:lang w:val="fi-FI"/>
+        </w:rPr>
+      </w:pPr>
+      <w:r>
+        <w:rPr>
+          <w:noProof/>
+          <w:lang w:val="fi-FI"/>
+        </w:rPr>
+        <w:t xml:space="preserve">New Manilassa vallitsee veitsikulttuuri: monet miehet ja useat naisetkin kantavat veitsiä. </w:t>
+      </w:r>
+      <w:r>
+        <w:rPr>
+          <w:noProof/>
+          <w:lang w:val="fi-FI"/>
+        </w:rPr>
+        <w:t xml:space="preserve">Balisongin käyttö taitotemppuihin on </w:t>
+      </w:r>
+      <w:r>
+        <w:rPr>
+          <w:noProof/>
+          <w:lang w:val="fi-FI"/>
+        </w:rPr>
+        <w:t>yleistä. Aseen kantam</w:t>
+      </w:r>
+      <w:r>
+        <w:rPr>
+          <w:noProof/>
+          <w:lang w:val="fi-FI"/>
+        </w:rPr>
+        <w:t>nen on luvallista kansalaisille ja niille, jotka tarvitsevat sitä työkaluna.</w:t>
+      </w:r>
+    </w:p>
+    <w:p>
+      <w:pPr>
+        <w:rPr>
+          <w:noProof/>
+          <w:lang w:val="fi-FI"/>
+        </w:rPr>
+      </w:pPr>
+    </w:p>
+    <w:p>
+      <w:pPr>
+        <w:rPr>
+          <w:noProof/>
+          <w:lang w:val="fi-FI"/>
+        </w:rPr>
+      </w:pPr>
+      <w:r>
+        <w:rPr>
+          <w:noProof/>
+          <w:lang w:val="fi-FI"/>
+        </w:rPr>
+        <w:t xml:space="preserve">Koska kansalaisuus on sidottu asepalvelukseen, ja </w:t>
+      </w:r>
+      <w:r>
+        <w:rPr>
+          <w:noProof/>
+          <w:lang w:val="fi-FI"/>
+        </w:rPr>
+        <w:t>koska naisista vain 3</w:t>
+      </w:r>
+      <w:r>
+        <w:rPr>
+          <w:noProof/>
+          <w:lang w:val="fi-FI"/>
+        </w:rPr>
+        <w:t>0%</w:t>
+      </w:r>
+      <w:r>
+        <w:rPr>
+          <w:noProof/>
+          <w:lang w:val="fi-FI"/>
+        </w:rPr>
+        <w:t xml:space="preserve"> käy asepalveluksen (miehistä 75</w:t>
+      </w:r>
+      <w:r>
+        <w:rPr>
+          <w:noProof/>
+          <w:lang w:val="fi-FI"/>
+        </w:rPr>
+        <w:t xml:space="preserve">%), suuri joukko naisia on vailla äänioikeutta. Äänioikeutta haetaan kaikille </w:t>
+      </w:r>
+      <w:r>
+        <w:rPr>
+          <w:noProof/>
+          <w:lang w:val="fi-FI"/>
+        </w:rPr>
+        <w:t>synnyttäneille</w:t>
+      </w:r>
+      <w:r>
+        <w:rPr>
+          <w:noProof/>
+          <w:lang w:val="fi-FI"/>
+        </w:rPr>
+        <w:t xml:space="preserve"> naisille, ja tämä on lainsäädäntöreformi, jota ajetaan keväälle. Vahva sotilaslobby kuitenkin vastustaa tätä.</w:t>
+      </w:r>
+      <w:r>
+        <w:rPr>
+          <w:noProof/>
+          <w:lang w:val="fi-FI"/>
+        </w:rPr>
+        <w:t xml:space="preserve"> Tasavaltaa sukupuolten eriarvoisuus huolettaa ja se koettaa käydä propagandataistelua tasavertaisuuden puolesta.</w:t>
+      </w:r>
+      <w:r>
+        <w:rPr>
+          <w:noProof/>
+          <w:lang w:val="fi-FI"/>
+        </w:rPr>
+        <w:t xml:space="preserve"> Sen ensisijainen toive on saada eksokohdut läpi, mutta tämä on vastatuulessa.</w:t>
+      </w:r>
+    </w:p>
+    <w:p>
+      <w:pPr>
+        <w:rPr>
+          <w:noProof/>
+          <w:lang w:val="fi-FI"/>
+        </w:rPr>
+      </w:pPr>
+    </w:p>
+    <w:p>
+      <w:pPr>
+        <w:rPr>
+          <w:noProof/>
+          <w:lang w:val="fi-FI"/>
+        </w:rPr>
+      </w:pPr>
+    </w:p>
+    <w:p>
+      <w:pPr>
+        <w:pStyle w:val="Heading4"/>
+        <w:rPr>
+          <w:noProof/>
+        </w:rPr>
+      </w:pPr>
+      <w:r>
+        <w:rPr>
+          <w:noProof/>
+        </w:rPr>
+        <w:t>Sotilaan New Manila</w:t>
+      </w:r>
+    </w:p>
+    <w:p>
+      <w:pPr>
+        <w:rPr>
+          <w:noProof/>
+          <w:lang w:val="fi-FI"/>
+        </w:rPr>
+      </w:pPr>
+    </w:p>
+    <w:p>
+      <w:pPr>
+        <w:rPr>
+          <w:noProof/>
+          <w:lang w:val="fi-FI"/>
+        </w:rPr>
+      </w:pPr>
+      <w:r>
+        <w:rPr>
+          <w:noProof/>
+          <w:lang w:val="fi-FI"/>
+        </w:rPr>
+        <w:t xml:space="preserve">Tasavalta on </w:t>
+      </w:r>
+      <w:r>
+        <w:rPr>
+          <w:noProof/>
+          <w:lang w:val="fi-FI"/>
+        </w:rPr>
+        <w:t xml:space="preserve">täälläkin </w:t>
+      </w:r>
+      <w:r>
+        <w:rPr>
+          <w:noProof/>
+          <w:lang w:val="fi-FI"/>
+        </w:rPr>
+        <w:t xml:space="preserve">läsnä: New Manilassa on </w:t>
+      </w:r>
+      <w:r>
+        <w:rPr>
+          <w:noProof/>
+          <w:lang w:val="fi-FI"/>
+        </w:rPr>
+        <w:t xml:space="preserve">55. </w:t>
+      </w:r>
+      <w:r>
+        <w:rPr>
+          <w:noProof/>
+          <w:lang w:val="fi-FI"/>
+        </w:rPr>
+        <w:t>Kreikkalaislaivueen päämaja.</w:t>
+      </w:r>
+      <w:r>
+        <w:rPr>
+          <w:noProof/>
+          <w:lang w:val="fi-FI"/>
+        </w:rPr>
+        <w:t xml:space="preserve"> Tästä huolimatta turvallisuutta ei hoida CDC</w:t>
+      </w:r>
+      <w:r>
+        <w:rPr>
+          <w:noProof/>
+          <w:lang w:val="fi-FI"/>
+        </w:rPr>
+        <w:t xml:space="preserve"> vaan habin oma turvadivisioona: se huolehtii sekä sisäisestä turvallisuudesta, että habin kiinteästä puolustuksesta.</w:t>
+      </w:r>
+      <w:r>
+        <w:rPr>
+          <w:noProof/>
+          <w:lang w:val="fi-FI"/>
+        </w:rPr>
+        <w:t xml:space="preserve"> Kuten muuallakin Tasavallan liepeillä, poliisi ja sotavoimat on yhdistetty. Muutama Tasavallan asepalvelusta suorittava palvelee myös turvadivisioonassa. </w:t>
+      </w:r>
+      <w:r>
+        <w:rPr>
+          <w:noProof/>
+          <w:lang w:val="fi-FI"/>
+        </w:rPr>
+        <w:t>Mikäli New Manilassa palvellut hakee Tasavallan kansalaisuutta, Tasavalta lukee kyllä hyväksi turvadivisioonan vuoden, muttei kunnioita mitään alikersanttia korkeampia sotilasarvoja.</w:t>
+      </w:r>
+    </w:p>
+    <w:p>
+      <w:pPr>
+        <w:rPr>
+          <w:noProof/>
+          <w:lang w:val="fi-FI"/>
+        </w:rPr>
+      </w:pPr>
+    </w:p>
+    <w:p>
+      <w:pPr>
+        <w:rPr>
+          <w:noProof/>
+          <w:lang w:val="fi-FI"/>
+        </w:rPr>
+      </w:pPr>
+      <w:r>
+        <w:rPr>
+          <w:noProof/>
+          <w:lang w:val="fi-FI"/>
+        </w:rPr>
+        <w:t>New Manilan sotilasa</w:t>
+      </w:r>
+      <w:r>
+        <w:rPr>
+          <w:noProof/>
+          <w:lang w:val="fi-FI"/>
+        </w:rPr>
+        <w:t xml:space="preserve">rvojärjestelmä on hyvin sekava. Presidentti </w:t>
+      </w:r>
+      <w:r>
+        <w:rPr>
+          <w:noProof/>
+          <w:lang w:val="fi-FI"/>
+        </w:rPr>
+        <w:t xml:space="preserve">on turvadivisioonan päällikkö, mutta oikeasti komennossa on kenraali, ja hänellä on alaisia. Tasavalta kunnioittaa nimellisesti turvadivisioonan sotilasarvoja, vaikka pitääkin divisioonaa lähinnä seremoniallisena yksikkönä. Turvadivisioonaan kuuluu </w:t>
+      </w:r>
+      <w:r>
+        <w:rPr>
+          <w:noProof/>
+          <w:lang w:val="fi-FI"/>
+        </w:rPr>
+        <w:t>1200 sotilasta, mutta reservi on suuri. Ammattisotilaita divisioonassa on vain parisataa.</w:t>
+      </w:r>
+    </w:p>
+    <w:p>
+      <w:pPr>
+        <w:rPr>
+          <w:noProof/>
+          <w:lang w:val="fi-FI"/>
+        </w:rPr>
+      </w:pPr>
+    </w:p>
+    <w:p>
+      <w:pPr>
+        <w:pStyle w:val="Heading4"/>
+        <w:rPr>
+          <w:noProof/>
+        </w:rPr>
+      </w:pPr>
+      <w:r>
+        <w:rPr>
+          <w:noProof/>
+        </w:rPr>
+        <w:t>Vierailijan New Manila</w:t>
+      </w:r>
+    </w:p>
+    <w:p>
+      <w:pPr>
+        <w:rPr>
+          <w:noProof/>
+          <w:lang w:val="fi-FI"/>
+        </w:rPr>
+      </w:pPr>
+    </w:p>
+    <w:p>
+      <w:pPr>
+        <w:rPr>
+          <w:noProof/>
+          <w:lang w:val="fi-FI"/>
+        </w:rPr>
+      </w:pPr>
+      <w:r>
+        <w:rPr>
+          <w:noProof/>
+          <w:lang w:val="fi-FI"/>
+        </w:rPr>
+        <w:t xml:space="preserve">Vierailijat saapuvat New Manilaan etelänavan avaruussataman kautta. </w:t>
+      </w:r>
+      <w:r>
+        <w:rPr>
+          <w:noProof/>
+          <w:lang w:val="fi-FI"/>
+        </w:rPr>
+        <w:t xml:space="preserve">Avaruussatamassa </w:t>
+      </w:r>
+      <w:r>
+        <w:rPr>
+          <w:noProof/>
+          <w:lang w:val="fi-FI"/>
+        </w:rPr>
+        <w:t>tulokkaat prosessoidaan. Tasavallan kansalaisilla ja sotilailla on viisumivapaus: henkilöllisyys tarkistetaan arkaaisin keinoin. Neljännestunnin tulomuodollisuuksien jälkeen seuraa viiden minuutin junamatka varsinaiseen New Manilaan.</w:t>
+      </w:r>
+    </w:p>
+    <w:p>
+      <w:pPr>
+        <w:rPr>
+          <w:noProof/>
+          <w:lang w:val="fi-FI"/>
+        </w:rPr>
+      </w:pPr>
+    </w:p>
+    <w:p>
+      <w:pPr>
+        <w:rPr>
+          <w:noProof/>
+          <w:lang w:val="fi-FI"/>
+        </w:rPr>
+      </w:pPr>
+      <w:r>
+        <w:rPr>
+          <w:noProof/>
+          <w:lang w:val="fi-FI"/>
+        </w:rPr>
+        <w:t>New Manilassa käy vain vähän vieraita. 55. kreikkalaislaivueen päämaja takaa, että joka viikonloppu paikalla on 5-10 tasavaltalaista sotilasta, jotka haluavat pois kasarmilta. Näitä varten on vain pari pientä hotellia. Hyvänä viikonloppuna paikalla on jopa 20 turistia.</w:t>
+      </w:r>
+    </w:p>
+    <w:p>
+      <w:pPr>
+        <w:rPr>
+          <w:noProof/>
+          <w:lang w:val="fi-FI"/>
+        </w:rPr>
+      </w:pPr>
+    </w:p>
+    <w:p>
+      <w:pPr>
+        <w:rPr>
+          <w:noProof/>
+          <w:lang w:val="fi-FI"/>
+        </w:rPr>
+      </w:pPr>
+      <w:r>
+        <w:rPr>
+          <w:noProof/>
+          <w:lang w:val="fi-FI"/>
+        </w:rPr>
+        <w:t>Kuitenkin näm</w:t>
+      </w:r>
+      <w:r>
+        <w:rPr>
+          <w:noProof/>
+          <w:lang w:val="fi-FI"/>
+        </w:rPr>
+        <w:t>ä asiat menevät täysin sekaisin jos esim. Autrans Astrasta saapuu turistialus joka tuo sata vierasta, tai jos 55. kreikkalaislaivueella on suurempi loma. Tätä varten monet paikalliset antavat omia kotejaan väliaikaisesti vuokralle hulppeaan hintaan, ja majoittuvat itse kollektiivimaj</w:t>
+      </w:r>
+      <w:r>
+        <w:rPr>
+          <w:noProof/>
+          <w:lang w:val="fi-FI"/>
+        </w:rPr>
+        <w:t>oituksiin riippumattojen ja vastaavien kera.</w:t>
+      </w:r>
+    </w:p>
+    <w:p>
+      <w:pPr>
+        <w:rPr>
+          <w:noProof/>
+          <w:lang w:val="fi-FI"/>
+        </w:rPr>
+      </w:pPr>
+    </w:p>
+    <w:p>
+      <w:pPr>
+        <w:rPr>
+          <w:noProof/>
+          <w:lang w:val="fi-FI"/>
+        </w:rPr>
+      </w:pPr>
+      <w:r>
+        <w:rPr>
+          <w:noProof/>
+          <w:lang w:val="fi-FI"/>
+        </w:rPr>
+        <w:t>Tavallinen hotellihuone on yleensä 50 JRD / viikonloppu. Kuitenkin hinnat heittelevät reippaasti. Kotimajoitus yksiössä on suunnilleen saman verran. Fancympi kotimajoitus (ikkunoilla tai kaksiolla) on 100 JRD / viikonloppu. Rahallakaan ei saa paljon parempaa.</w:t>
+      </w:r>
+      <w:r>
+        <w:rPr>
+          <w:noProof/>
+          <w:lang w:val="fi-FI"/>
+        </w:rPr>
+        <w:t xml:space="preserve"> Riippumatto- tai kapselihotellipaikan saa </w:t>
+      </w:r>
+      <w:r>
+        <w:rPr>
+          <w:noProof/>
+          <w:lang w:val="fi-FI"/>
+        </w:rPr>
+        <w:t>15 JRD / viikonloppu.</w:t>
+      </w:r>
+    </w:p>
+    <w:p>
+      <w:pPr>
+        <w:rPr>
+          <w:noProof/>
+          <w:lang w:val="fi-FI"/>
+        </w:rPr>
+      </w:pPr>
+    </w:p>
+    <w:p>
+      <w:pPr>
+        <w:rPr>
+          <w:lang w:val="fi-FI"/>
+        </w:rPr>
+      </w:pPr>
+      <w:r>
+        <w:rPr>
+          <w:lang w:val="fi-FI"/>
+        </w:rPr>
         <w:lastRenderedPageBreak/>
-        <w:t>Naapureita</w:t>
-      </w:r>
-      <w:r>
-        <w:rPr>
-          <w:rStyle w:val="Emphasis"/>
-          <w:i w:val="0"/>
-          <w:noProof/>
-          <w:lang w:val="fi-FI"/>
-        </w:rPr>
-        <w:t xml:space="preserve">: </w:t>
-      </w:r>
-      <w:r>
-        <w:rPr>
-          <w:rStyle w:val="Emphasis"/>
-          <w:i w:val="0"/>
-          <w:noProof/>
-          <w:lang w:val="fi-FI"/>
-        </w:rPr>
-        <w:t>Autrans Astra</w:t>
-      </w:r>
-      <w:r>
-        <w:rPr>
-          <w:rStyle w:val="Emphasis"/>
-          <w:i w:val="0"/>
-          <w:noProof/>
-          <w:lang w:val="fi-FI"/>
-        </w:rPr>
-        <w:t xml:space="preserve">, </w:t>
-      </w:r>
-      <w:r>
-        <w:rPr>
-          <w:rStyle w:val="Emphasis"/>
-          <w:i w:val="0"/>
-          <w:noProof/>
-          <w:lang w:val="fi-FI"/>
-        </w:rPr>
-        <w:t>Stepper's Refuge</w:t>
-      </w:r>
-    </w:p>
-    <w:p>
-      <w:pPr>
-        <w:rPr>
-          <w:noProof/>
-          <w:lang w:val="fi-FI"/>
-        </w:rPr>
-      </w:pPr>
-    </w:p>
-    <w:p>
-      <w:pPr>
-        <w:rPr>
-          <w:noProof/>
-          <w:lang w:val="fi-FI"/>
-        </w:rPr>
-      </w:pPr>
-      <w:r>
-        <w:rPr>
-          <w:noProof/>
-          <w:lang w:val="fi-FI"/>
-        </w:rPr>
-        <w:t xml:space="preserve">Vuosisadan vaihteessa kilpajuoksu </w:t>
-      </w:r>
-      <w:r>
-        <w:rPr>
-          <w:noProof/>
-          <w:lang w:val="fi-FI"/>
-        </w:rPr>
-        <w:t xml:space="preserve">Jupiterin suuntaan oli kiihtymässä. Filippiiniläiset yritykset olivat missanneet Jupiterin kuun tukikohdat, mutta he </w:t>
-      </w:r>
-      <w:r>
-        <w:rPr>
-          <w:noProof/>
-          <w:lang w:val="fi-FI"/>
-        </w:rPr>
-        <w:t>paikansivat suuren troijalaisen asteroidin keskellä rikasta naapurustoa. Tuhansittain velkaorjuuteen itseään myyneitä filipinoja matkusti avaruuden halki työskennelläkseen asteroidilla. Kävi ilmi, että asteroidilla oli kohtalaisesti He3:a ja vettä, ja siitä tuli filippiiniläisen jättiyrityksen omistama operaatio. Aluksi työtä yritettiin tehdä synthmorfeilla, mutta katoliset ja konservatiiviset filippiiniläiset vastustivat robotteja, joten paikalle laivattiin aivan alkuperäisiä ihmisiä.</w:t>
-      </w:r>
-    </w:p>
-    <w:p>
-      <w:pPr>
-        <w:rPr>
-          <w:noProof/>
-          <w:lang w:val="fi-FI"/>
-        </w:rPr>
-      </w:pPr>
-    </w:p>
-    <w:p>
-      <w:pPr>
-        <w:rPr>
-          <w:noProof/>
-          <w:lang w:val="fi-FI"/>
-        </w:rPr>
-      </w:pPr>
-      <w:r>
-        <w:rPr>
-          <w:noProof/>
-          <w:lang w:val="fi-FI"/>
-        </w:rPr>
-        <w:t>30 vuodessa asteroidi kasvoi oikeaksi kaupungiksi. Sitten Romahdus tapahtui, Maapallon Filippiinit tuhoutui, ja asteroidi otti kunniakkaan nimen New Manila. Se keräsi kymmeniä tuhansia filippiiniläisiä pakolaisia, mutta sen vahvat suhteet katoliseen kirkkoon pysyivät voimassa, eikä se tahtonut infomorfeja. Romahduksen aikana paljon edistynyttä teknologiaa romutettiin, ja New Manilan valtiksi jäivät sen jalostamot sekä suuri väkiluku.</w:t>
-      </w:r>
-      <w:r>
-        <w:rPr>
-          <w:noProof/>
-          <w:lang w:val="fi-FI"/>
-        </w:rPr>
-        <w:t xml:space="preserve"> Lisäksi asteroidin naapurustossa on paljon hiilivetyjä.</w:t>
-      </w:r>
-    </w:p>
-    <w:p>
-      <w:pPr>
-        <w:rPr>
-          <w:noProof/>
-          <w:lang w:val="fi-FI"/>
-        </w:rPr>
-      </w:pPr>
-    </w:p>
-    <w:p>
-      <w:pPr>
-        <w:pStyle w:val="Heading3"/>
-        <w:rPr>
-          <w:noProof/>
-        </w:rPr>
-      </w:pPr>
-      <w:r>
-        <w:rPr>
-          <w:noProof/>
-        </w:rPr>
-        <w:t>Tuntuma</w:t>
-      </w:r>
-    </w:p>
-    <w:p>
-      <w:pPr>
-        <w:rPr>
-          <w:noProof/>
-          <w:lang w:val="fi-FI"/>
-        </w:rPr>
-      </w:pPr>
-      <w:r>
-        <w:rPr>
-          <w:noProof/>
-          <w:lang w:val="fi-FI"/>
-        </w:rPr>
-        <w:t>New Manila on Jupiterin tasavallan protektoraatti, mutta se sijaitsee kaukana Tasavallasta ja tuloksena sillä on huomattava itsenäisyys. Habia hallitsee presidentti, joka valitaan vaaleilla joka 3. vuosi. Äänioikeus on sidottu kansalaisuuteen, ja kansalaisuuden saa suorittamalla Tasavallan asepalveluksen</w:t>
-      </w:r>
-      <w:r>
-        <w:rPr>
-          <w:noProof/>
-          <w:lang w:val="fi-FI"/>
-        </w:rPr>
-        <w:t xml:space="preserve"> tai vaihtoehtoisesti kevyemmän (mutta heikommin palkatun) New Manilan oman vuoden kestävän asepalveluksen.</w:t>
-      </w:r>
-    </w:p>
-    <w:p>
-      <w:pPr>
-        <w:rPr>
-          <w:noProof/>
-          <w:lang w:val="fi-FI"/>
-        </w:rPr>
-      </w:pPr>
-    </w:p>
-    <w:p>
-      <w:pPr>
-        <w:rPr>
-          <w:noProof/>
-          <w:lang w:val="fi-FI"/>
-        </w:rPr>
-      </w:pPr>
-      <w:r>
-        <w:rPr>
-          <w:noProof/>
-          <w:lang w:val="fi-FI"/>
-        </w:rPr>
-        <w:t xml:space="preserve">Oma identiteetti on vahva: New Manilan </w:t>
-      </w:r>
-      <w:r>
-        <w:rPr>
-          <w:noProof/>
-          <w:lang w:val="fi-FI"/>
-        </w:rPr>
-        <w:t xml:space="preserve">vihermusta tähtilippu on esillä kaikkialla. </w:t>
-      </w:r>
-      <w:r>
-        <w:rPr>
-          <w:noProof/>
-          <w:lang w:val="fi-FI"/>
-        </w:rPr>
-        <w:t>New Manila ei ole tasavallan osa, se on itsenäinen habitaatti joka tekee puolustusyhteistyötä Tasavallan kanssa. Termiin "protektoraatti" suhtaudutaan huonosti.</w:t>
-      </w:r>
-      <w:r>
-        <w:rPr>
-          <w:noProof/>
-          <w:lang w:val="fi-FI"/>
-        </w:rPr>
-        <w:t xml:space="preserve"> Kuitenkin käytännössä lainsäädännöllistä harmoniaa ylläpidetään joukolla kahdenvälisiä sopimuksia.</w:t>
-      </w:r>
-    </w:p>
-    <w:p>
-      <w:pPr>
-        <w:rPr>
-          <w:noProof/>
-          <w:lang w:val="fi-FI"/>
-        </w:rPr>
-      </w:pPr>
-    </w:p>
-    <w:p>
-      <w:pPr>
-        <w:rPr>
-          <w:noProof/>
-          <w:lang w:val="fi-FI"/>
-        </w:rPr>
-      </w:pPr>
-      <w:r>
-        <w:rPr>
-          <w:noProof/>
-          <w:lang w:val="fi-FI"/>
-        </w:rPr>
-        <w:t>New Manila on biokonservatiivinen melk</w:t>
-      </w:r>
-      <w:r>
-        <w:rPr>
-          <w:noProof/>
-          <w:lang w:val="fi-FI"/>
-        </w:rPr>
-        <w:t>einpä äärimmäisyyteen saakka. Eks</w:t>
-      </w:r>
-      <w:r>
-        <w:rPr>
-          <w:noProof/>
-          <w:lang w:val="fi-FI"/>
-        </w:rPr>
-        <w:t xml:space="preserve">okohdut ovat </w:t>
-      </w:r>
-      <w:r>
-        <w:rPr>
-          <w:noProof/>
-          <w:lang w:val="fi-FI"/>
-        </w:rPr>
-        <w:t xml:space="preserve">harvinaisia, ja vaikka ne ovat teknisesti luvallisia, katsotaan että lapsen kuuluu syntyä naisesta. Sukupuoli on binäärinen ja määräytyy syntymässä (korjaus on laillista, mutta tapakulttuuri paheksuu sitä), heteroseksuaalisuus on normatiivista, uskonnollisia asioita ei saa pilkata, kybernetiikka on outoa jne. </w:t>
-      </w:r>
-      <w:r>
-        <w:rPr>
-          <w:noProof/>
-          <w:lang w:val="fi-FI"/>
-        </w:rPr>
-        <w:t>Etenkin ruuassa luonnollisuutta kannatetaan, ja syntymättömien lasten geenejä ei saa peukaloida. Splicereiden tuottaminen on laitonta, uplift-eläimiä ei saa tuoda jne jne.</w:t>
-      </w:r>
-      <w:r>
-        <w:rPr>
-          <w:noProof/>
-          <w:lang w:val="fi-FI"/>
-        </w:rPr>
-        <w:t xml:space="preserve"> [Fiilis on hyvin skandinavia 2010-luvulla, ilman fiilistä siitä, että ollaan menossa eteenpäin.]</w:t>
-      </w:r>
-    </w:p>
-    <w:p>
-      <w:pPr>
-        <w:rPr>
-          <w:noProof/>
-          <w:lang w:val="fi-FI"/>
-        </w:rPr>
-      </w:pPr>
-    </w:p>
-    <w:p>
-      <w:pPr>
-        <w:rPr>
-          <w:noProof/>
-          <w:lang w:val="fi-FI"/>
-        </w:rPr>
-      </w:pPr>
-      <w:r>
-        <w:rPr>
-          <w:noProof/>
-          <w:lang w:val="fi-FI"/>
-        </w:rPr>
-        <w:t>Homokulttuuri on voimakkaasti maan alla. Vaikka laki ei speksaakaan sukupuolista sitä eikä tätä, melkoinen konservatismin aalto o</w:t>
-      </w:r>
-      <w:r>
-        <w:rPr>
-          <w:noProof/>
-          <w:lang w:val="fi-FI"/>
-        </w:rPr>
-        <w:t>n pyyhkinyt New Manilan yli Romahduksen jälkeen.</w:t>
-      </w:r>
-    </w:p>
-    <w:p>
-      <w:pPr>
-        <w:rPr>
-          <w:noProof/>
-          <w:lang w:val="fi-FI"/>
-        </w:rPr>
-      </w:pPr>
-    </w:p>
-    <w:p>
-      <w:pPr>
-        <w:rPr>
-          <w:noProof/>
-          <w:lang w:val="fi-FI"/>
-        </w:rPr>
-      </w:pPr>
-      <w:r>
-        <w:rPr>
-          <w:noProof/>
-          <w:lang w:val="fi-FI"/>
-        </w:rPr>
-        <w:t xml:space="preserve">New Manilassa vallitsee veitsikulttuuri: monet miehet ja useat naisetkin kantavat veitsiä. </w:t>
-      </w:r>
-      <w:r>
-        <w:rPr>
-          <w:noProof/>
-          <w:lang w:val="fi-FI"/>
-        </w:rPr>
-        <w:t xml:space="preserve">Balisongin käyttö taitotemppuihin on </w:t>
-      </w:r>
-      <w:r>
-        <w:rPr>
-          <w:noProof/>
-          <w:lang w:val="fi-FI"/>
-        </w:rPr>
-        <w:t>yleistä. Aseen kantam</w:t>
-      </w:r>
-      <w:r>
-        <w:rPr>
-          <w:noProof/>
-          <w:lang w:val="fi-FI"/>
-        </w:rPr>
-        <w:t>nen on luvallista kansalaisille ja niille, jotka tarvitsevat sitä työkaluna.</w:t>
-      </w:r>
-    </w:p>
-    <w:p>
-      <w:pPr>
-        <w:rPr>
-          <w:noProof/>
-          <w:lang w:val="fi-FI"/>
-        </w:rPr>
-      </w:pPr>
-    </w:p>
-    <w:p>
-      <w:pPr>
-        <w:rPr>
-          <w:noProof/>
-          <w:lang w:val="fi-FI"/>
-        </w:rPr>
-      </w:pPr>
-      <w:r>
-        <w:rPr>
-          <w:noProof/>
-          <w:lang w:val="fi-FI"/>
-        </w:rPr>
-        <w:lastRenderedPageBreak/>
-        <w:t xml:space="preserve">Koska kansalaisuus on sidottu asepalvelukseen, ja </w:t>
-      </w:r>
-      <w:r>
-        <w:rPr>
-          <w:noProof/>
-          <w:lang w:val="fi-FI"/>
-        </w:rPr>
-        <w:t>koska naisista vain 3</w:t>
-      </w:r>
-      <w:r>
-        <w:rPr>
-          <w:noProof/>
-          <w:lang w:val="fi-FI"/>
-        </w:rPr>
-        <w:t>0%</w:t>
-      </w:r>
-      <w:r>
-        <w:rPr>
-          <w:noProof/>
-          <w:lang w:val="fi-FI"/>
-        </w:rPr>
-        <w:t xml:space="preserve"> käy asepalveluksen (miehistä 75</w:t>
-      </w:r>
-      <w:r>
-        <w:rPr>
-          <w:noProof/>
-          <w:lang w:val="fi-FI"/>
-        </w:rPr>
-        <w:t xml:space="preserve">%), suuri joukko naisia on vailla äänioikeutta. Äänioikeutta haetaan kaikille </w:t>
-      </w:r>
-      <w:r>
-        <w:rPr>
-          <w:noProof/>
-          <w:lang w:val="fi-FI"/>
-        </w:rPr>
-        <w:t>synnyttäneille</w:t>
-      </w:r>
-      <w:r>
-        <w:rPr>
-          <w:noProof/>
-          <w:lang w:val="fi-FI"/>
-        </w:rPr>
-        <w:t xml:space="preserve"> naisille, ja tämä on lainsäädäntöreformi, jota ajetaan keväälle. Vahva sotilaslobby kuitenkin vastustaa tätä.</w:t>
-      </w:r>
-      <w:r>
-        <w:rPr>
-          <w:noProof/>
-          <w:lang w:val="fi-FI"/>
-        </w:rPr>
-        <w:t xml:space="preserve"> Tasavaltaa sukupuolten eriarvoisuus huolettaa ja se koettaa käydä propagandataistelua tasavertaisuuden puolesta.</w:t>
-      </w:r>
-      <w:r>
-        <w:rPr>
-          <w:noProof/>
-          <w:lang w:val="fi-FI"/>
-        </w:rPr>
-        <w:t xml:space="preserve"> Sen ensisijainen toive on saada eksokohdut läpi, mutta tämä on vastatuulessa.</w:t>
-      </w:r>
-    </w:p>
-    <w:p>
-      <w:pPr>
-        <w:rPr>
-          <w:noProof/>
-          <w:lang w:val="fi-FI"/>
-        </w:rPr>
-      </w:pPr>
-    </w:p>
-    <w:p>
-      <w:pPr>
-        <w:rPr>
-          <w:noProof/>
-          <w:lang w:val="fi-FI"/>
-        </w:rPr>
-      </w:pPr>
-    </w:p>
-    <w:p>
-      <w:pPr>
-        <w:pStyle w:val="Heading4"/>
-        <w:rPr>
-          <w:noProof/>
-        </w:rPr>
-      </w:pPr>
-      <w:r>
-        <w:rPr>
-          <w:noProof/>
-        </w:rPr>
-        <w:t>Sotilaan New Manila</w:t>
-      </w:r>
-    </w:p>
-    <w:p>
-      <w:pPr>
-        <w:rPr>
-          <w:noProof/>
-          <w:lang w:val="fi-FI"/>
-        </w:rPr>
-      </w:pPr>
-    </w:p>
-    <w:p>
-      <w:pPr>
-        <w:rPr>
-          <w:noProof/>
-          <w:lang w:val="fi-FI"/>
-        </w:rPr>
-      </w:pPr>
-      <w:r>
-        <w:rPr>
-          <w:noProof/>
-          <w:lang w:val="fi-FI"/>
-        </w:rPr>
-        <w:t xml:space="preserve">Tasavalta on </w:t>
-      </w:r>
-      <w:r>
-        <w:rPr>
-          <w:noProof/>
-          <w:lang w:val="fi-FI"/>
-        </w:rPr>
-        <w:t xml:space="preserve">täälläkin </w:t>
-      </w:r>
-      <w:r>
-        <w:rPr>
-          <w:noProof/>
-          <w:lang w:val="fi-FI"/>
-        </w:rPr>
-        <w:t xml:space="preserve">läsnä: New Manilassa on </w:t>
-      </w:r>
-      <w:r>
-        <w:rPr>
-          <w:noProof/>
-          <w:lang w:val="fi-FI"/>
-        </w:rPr>
-        <w:t xml:space="preserve">55. </w:t>
-      </w:r>
-      <w:r>
-        <w:rPr>
-          <w:noProof/>
-          <w:lang w:val="fi-FI"/>
-        </w:rPr>
-        <w:t>Kreikkalaislaivueen päämaja.</w:t>
-      </w:r>
-      <w:r>
-        <w:rPr>
-          <w:noProof/>
-          <w:lang w:val="fi-FI"/>
-        </w:rPr>
-        <w:t xml:space="preserve"> Tästä huolimatta turvallisuutta ei hoida CDC</w:t>
-      </w:r>
-      <w:r>
-        <w:rPr>
-          <w:noProof/>
-          <w:lang w:val="fi-FI"/>
-        </w:rPr>
-        <w:t xml:space="preserve"> vaan habin oma turvadivisioona: se huolehtii sekä sisäisestä turvallisuudesta, että habin kiinteästä puolustuksesta.</w:t>
-      </w:r>
-      <w:r>
-        <w:rPr>
-          <w:noProof/>
-          <w:lang w:val="fi-FI"/>
-        </w:rPr>
-        <w:t xml:space="preserve"> Kuten muuallakin Tasavallan liepeillä, poliisi ja sotavoimat on yhdistetty. Muutama Tasavallan asepalvelusta suorittava palvelee myös turvadivisioonassa. </w:t>
-      </w:r>
-      <w:r>
-        <w:rPr>
-          <w:noProof/>
-          <w:lang w:val="fi-FI"/>
-        </w:rPr>
-        <w:t>Mikäli New Manilassa palvellut hakee Tasavallan kansalaisuutta, Tasavalta lukee kyllä hyväksi turvadivisioonan vuoden, muttei kunnioita mitään alikersanttia korkeampia sotilasarvoja.</w:t>
-      </w:r>
-    </w:p>
-    <w:p>
-      <w:pPr>
-        <w:rPr>
-          <w:noProof/>
-          <w:lang w:val="fi-FI"/>
-        </w:rPr>
-      </w:pPr>
-    </w:p>
-    <w:p>
-      <w:pPr>
-        <w:rPr>
-          <w:noProof/>
-          <w:lang w:val="fi-FI"/>
-        </w:rPr>
-      </w:pPr>
-      <w:r>
-        <w:rPr>
-          <w:noProof/>
-          <w:lang w:val="fi-FI"/>
-        </w:rPr>
-        <w:t>New Manilan sotilasa</w:t>
-      </w:r>
-      <w:r>
-        <w:rPr>
-          <w:noProof/>
-          <w:lang w:val="fi-FI"/>
-        </w:rPr>
-        <w:t xml:space="preserve">rvojärjestelmä on hyvin sekava. Presidentti </w:t>
-      </w:r>
-      <w:r>
-        <w:rPr>
-          <w:noProof/>
-          <w:lang w:val="fi-FI"/>
-        </w:rPr>
-        <w:t xml:space="preserve">on turvadivisioonan päällikkö, mutta oikeasti komennossa on kenraali, ja hänellä on alaisia. Tasavalta kunnioittaa nimellisesti turvadivisioonan sotilasarvoja, vaikka pitääkin divisioonaa lähinnä seremoniallisena yksikkönä. Turvadivisioonaan kuuluu </w:t>
-      </w:r>
-      <w:r>
-        <w:rPr>
-          <w:noProof/>
-          <w:lang w:val="fi-FI"/>
-        </w:rPr>
-        <w:t>1200 sotilasta, mutta reservi on suuri. Ammattisotilaita divisioonassa on vain parisataa.</w:t>
-      </w:r>
-    </w:p>
-    <w:p>
-      <w:pPr>
-        <w:rPr>
-          <w:noProof/>
-          <w:lang w:val="fi-FI"/>
-        </w:rPr>
-      </w:pPr>
-    </w:p>
-    <w:p>
-      <w:pPr>
-        <w:pStyle w:val="Heading4"/>
-        <w:rPr>
-          <w:noProof/>
-        </w:rPr>
-      </w:pPr>
-      <w:r>
-        <w:rPr>
-          <w:noProof/>
-        </w:rPr>
-        <w:t>Vierailijan New Manila</w:t>
-      </w:r>
-    </w:p>
-    <w:p>
-      <w:pPr>
-        <w:rPr>
-          <w:noProof/>
-          <w:lang w:val="fi-FI"/>
-        </w:rPr>
-      </w:pPr>
-    </w:p>
-    <w:p>
-      <w:pPr>
-        <w:rPr>
-          <w:noProof/>
-          <w:lang w:val="fi-FI"/>
-        </w:rPr>
-      </w:pPr>
-      <w:r>
-        <w:rPr>
-          <w:noProof/>
-          <w:lang w:val="fi-FI"/>
-        </w:rPr>
-        <w:t xml:space="preserve">Vierailijat saapuvat New Manilaan etelänavan avaruussataman kautta. </w:t>
-      </w:r>
-      <w:r>
-        <w:rPr>
-          <w:noProof/>
-          <w:lang w:val="fi-FI"/>
-        </w:rPr>
-        <w:t xml:space="preserve">Avaruussatamassa </w:t>
-      </w:r>
-      <w:r>
-        <w:rPr>
-          <w:noProof/>
-          <w:lang w:val="fi-FI"/>
-        </w:rPr>
-        <w:t>tulokkaat prosessoidaan. Tasavallan kansalaisilla ja sotilailla on viisumivapaus: henkilöllisyys tarkistetaan arkaaisin keinoin. Neljännestunnin tulomuodollisuuksien jälkeen seuraa viiden minuutin junamatka varsinaiseen New Manilaan.</w:t>
-      </w:r>
-    </w:p>
-    <w:p>
-      <w:pPr>
-        <w:rPr>
-          <w:noProof/>
-          <w:lang w:val="fi-FI"/>
-        </w:rPr>
-      </w:pPr>
-    </w:p>
-    <w:p>
-      <w:pPr>
-        <w:rPr>
-          <w:noProof/>
-          <w:lang w:val="fi-FI"/>
-        </w:rPr>
-      </w:pPr>
-      <w:r>
-        <w:rPr>
-          <w:noProof/>
-          <w:lang w:val="fi-FI"/>
-        </w:rPr>
-        <w:t>New Manilassa käy vain vähän vieraita. 55. kreikkalaislaivueen päämaja takaa, että joka viikonloppu paikalla on 5-10 tasavaltalaista sotilasta, jotka haluavat pois kasarmilta. Näitä varten on vain pari pientä hotellia. Hyvänä viikonloppuna paikalla on jopa 20 turistia.</w:t>
-      </w:r>
-    </w:p>
-    <w:p>
-      <w:pPr>
-        <w:rPr>
-          <w:noProof/>
-          <w:lang w:val="fi-FI"/>
-        </w:rPr>
-      </w:pPr>
-    </w:p>
-    <w:p>
-      <w:pPr>
-        <w:rPr>
-          <w:noProof/>
-          <w:lang w:val="fi-FI"/>
-        </w:rPr>
-      </w:pPr>
-      <w:r>
-        <w:rPr>
-          <w:noProof/>
-          <w:lang w:val="fi-FI"/>
-        </w:rPr>
-        <w:t>Kuitenkin näm</w:t>
-      </w:r>
-      <w:r>
-        <w:rPr>
-          <w:noProof/>
-          <w:lang w:val="fi-FI"/>
-        </w:rPr>
-        <w:t>ä asiat menevät täysin sekaisin jos esim. Autrans Astrasta saapuu turistialus joka tuo sata vierasta, tai jos 55. kreikkalaislaivueella on suurempi loma. Tätä varten monet paikalliset antavat omia kotejaan väliaikaisesti vuokralle hulppeaan hintaan, ja majoittuvat itse kollektiivimaj</w:t>
-      </w:r>
-      <w:r>
-        <w:rPr>
-          <w:noProof/>
-          <w:lang w:val="fi-FI"/>
-        </w:rPr>
-        <w:t>oituksiin riippumattojen ja vastaavien kera.</w:t>
-      </w:r>
-    </w:p>
-    <w:p>
-      <w:pPr>
-        <w:rPr>
-          <w:noProof/>
-          <w:lang w:val="fi-FI"/>
-        </w:rPr>
-      </w:pPr>
-    </w:p>
-    <w:p>
-      <w:pPr>
-        <w:rPr>
-          <w:noProof/>
-          <w:lang w:val="fi-FI"/>
-        </w:rPr>
-      </w:pPr>
-      <w:r>
-        <w:rPr>
-          <w:noProof/>
-          <w:lang w:val="fi-FI"/>
-        </w:rPr>
-        <w:t>Tavallinen hotellihuone on yleensä 50 JRD / viikonloppu. Kuitenkin hinnat heittelevät reippaasti. Kotimajoitus yksiössä on suunnilleen saman verran. Fancympi kotimajoitus (ikkunoilla tai kaksiolla) on 100 JRD / viikonloppu. Rahallakaan ei saa paljon parempaa.</w:t>
-      </w:r>
-      <w:r>
-        <w:rPr>
-          <w:noProof/>
-          <w:lang w:val="fi-FI"/>
-        </w:rPr>
-        <w:t xml:space="preserve"> Riippumatto- tai kapselihotellipaikan saa </w:t>
-      </w:r>
-      <w:r>
-        <w:rPr>
-          <w:noProof/>
-          <w:lang w:val="fi-FI"/>
-        </w:rPr>
-        <w:t>15 JRD / viikonloppu.</w:t>
-      </w:r>
-    </w:p>
-    <w:p>
-      <w:pPr>
-        <w:rPr>
-          <w:noProof/>
-          <w:lang w:val="fi-FI"/>
-        </w:rPr>
-      </w:pPr>
-    </w:p>
-    <w:p>
-      <w:pPr>
-        <w:rPr>
-          <w:lang w:val="fi-FI"/>
-        </w:rPr>
-      </w:pPr>
-      <w:r>
-        <w:rPr>
-          <w:lang w:val="fi-FI"/>
-        </w:rPr>
-        <w:t xml:space="preserve">Seuran iskeminen on hankalaa. Konservatiivinen kulttuuri suhtautuu varauksella </w:t>
-      </w:r>
-      <w:r>
-        <w:rPr>
-          <w:lang w:val="fi-FI"/>
-        </w:rPr>
-        <w:lastRenderedPageBreak/>
-        <w:t xml:space="preserve">seksiin, ja sukupuolten erot ovat jyrkät. </w:t>
+        <w:t xml:space="preserve">Seuran iskeminen on hankalaa. Konservatiivinen kulttuuri suhtautuu varauksella seksiin, ja sukupuolten erot ovat jyrkät. </w:t>
       </w:r>
       <w:r>
         <w:rPr>
@@ -15965,7 +16288,21 @@
         <w:rPr>
           <w:lang w:val="fi-FI"/>
         </w:rPr>
-        <w:t>Naiset ovat ulkona ryhmissä, pitääkseen toisiaan silmällä; miehet jahtaavat seuraa. Naisten odotetaan olevan hyveellisiä, joten vaikka satunnaista seksiä tapahtuukin, sen suhteen on oltava diskreetti. Mikäli ei osaa, abandagolaisten joukossa on prostituoituja.</w:t>
+        <w:t xml:space="preserve">Naiset ovat ulkona ryhmissä, pitääkseen toisiaan silmällä; miehet jahtaavat seuraa. Naisten odotetaan olevan hyveellisiä, joten vaikka satunnaista seksiä tapahtuukin, sen suhteen on oltava diskreetti. Mikäli ei osaa, </w:t>
+      </w:r>
+      <w:proofErr w:type="spellStart"/>
+      <w:r>
+        <w:rPr>
+          <w:lang w:val="fi-FI"/>
+        </w:rPr>
+        <w:t>abandagolaisten</w:t>
+      </w:r>
+      <w:proofErr w:type="spellEnd"/>
+      <w:r>
+        <w:rPr>
+          <w:lang w:val="fi-FI"/>
+        </w:rPr>
+        <w:t xml:space="preserve"> joukossa on prostituoituja.</w:t>
       </w:r>
     </w:p>
     <w:p>
@@ -16331,7 +16668,15 @@
           <w:noProof/>
           <w:lang w:val="fi-FI"/>
         </w:rPr>
-        <w:t>laajalti, ja Pyhä istuin, jonka kaikki viestintä tulee läpi sensuroimattomana.</w:t>
+        <w:t xml:space="preserve">laajalti, ja Pyhä istuin, jonka kaikki viestintä </w:t>
+      </w:r>
+      <w:r>
+        <w:rPr>
+          <w:noProof/>
+          <w:lang w:val="fi-FI"/>
+        </w:rPr>
+        <w:lastRenderedPageBreak/>
+        <w:t>tulee läpi sensuroimattomana.</w:t>
       </w:r>
     </w:p>
     <w:p>
@@ -16351,7 +16696,6 @@
           <w:noProof/>
           <w:lang w:val="fi-FI"/>
         </w:rPr>
-        <w:lastRenderedPageBreak/>
         <w:t>Uploadaus ja kuorinippujen asentaminen ovat ehdottomasti kiellettyjä.  Kuorinipullisia tulokkaita pääsee sisään jos he ovat Tasavallasta</w:t>
       </w:r>
       <w:r>
@@ -16995,458 +17339,471 @@
           <w:noProof/>
           <w:lang w:val="fi-FI"/>
         </w:rPr>
+        <w:t xml:space="preserve">Energiatuotanto on New Manilan heikkous. Fuusioreaktorin teho on vain 50 GW, mikä on hieman vähän 150 000 asukkaalle; varsinkin kun saman reaktorin on tarpeen tukea </w:t>
+      </w:r>
+      <w:r>
+        <w:rPr>
+          <w:noProof/>
+          <w:lang w:val="fi-FI"/>
+        </w:rPr>
+        <w:t xml:space="preserve">kokonaista laivuetta ja jalostusteollisuutta. New Manila janoaa polttoainetta ja syö jääasteroideja kuin huomista ei tulisikaan. </w:t>
+      </w:r>
+      <w:r>
+        <w:rPr>
+          <w:noProof/>
+          <w:lang w:val="fi-FI"/>
+        </w:rPr>
+        <w:t xml:space="preserve">Toinen ongelma on ääriinsä asti nostettu kiihtyvyys: se on niin suuri kuin se tällä hetkellä voi olla, ja kohottaminen uhkaa asteroidin eheyttä. </w:t>
+      </w:r>
+      <w:r>
+        <w:rPr>
+          <w:noProof/>
+          <w:lang w:val="fi-FI"/>
+        </w:rPr>
+        <w:t>Keskusluolan kaivaminen heikentäisi tukirakenteita ennestään, eikä olla ihan varmoja tahdotaanko siihen ryhtyä. Tilantarvetta kyllä on.</w:t>
+      </w:r>
+    </w:p>
+    <w:p>
+      <w:pPr>
+        <w:rPr>
+          <w:noProof/>
+          <w:lang w:val="fi-FI"/>
+        </w:rPr>
+      </w:pPr>
+    </w:p>
+    <w:p>
+      <w:pPr>
+        <w:rPr>
+          <w:noProof/>
+          <w:lang w:val="fi-FI"/>
+        </w:rPr>
+      </w:pPr>
+      <w:r>
+        <w:rPr>
+          <w:noProof/>
+          <w:lang w:val="fi-FI"/>
+        </w:rPr>
+        <w:t>New Manilan renkaalla on neljä s</w:t>
+      </w:r>
+      <w:r>
+        <w:rPr>
+          <w:noProof/>
+          <w:lang w:val="fi-FI"/>
+        </w:rPr>
+        <w:t>uurta luolaa, joista kukin on 100</w:t>
+      </w:r>
+      <w:r>
+        <w:rPr>
+          <w:noProof/>
+          <w:lang w:val="fi-FI"/>
+        </w:rPr>
+        <w:t xml:space="preserve"> metriä korkea ja satoja metrejä pitkä ja leveä.</w:t>
+      </w:r>
+      <w:r>
+        <w:rPr>
+          <w:noProof/>
+          <w:lang w:val="fi-FI"/>
+        </w:rPr>
+        <w:t xml:space="preserve"> Nämä luolat ovat myös kaupungin tärkeimmät kaupunginosat:</w:t>
+      </w:r>
+    </w:p>
+    <w:p>
+      <w:pPr>
+        <w:rPr>
+          <w:noProof/>
+          <w:lang w:val="fi-FI"/>
+        </w:rPr>
+      </w:pPr>
+    </w:p>
+    <w:p>
+      <w:pPr>
+        <w:rPr>
+          <w:noProof/>
+          <w:lang w:val="fi-FI"/>
+        </w:rPr>
+      </w:pPr>
+      <w:r>
+        <w:rPr>
+          <w:i/>
+          <w:noProof/>
+          <w:lang w:val="fi-FI"/>
+        </w:rPr>
+        <w:t>Remembrance</w:t>
+      </w:r>
+      <w:r>
+        <w:rPr>
+          <w:i/>
+          <w:noProof/>
+          <w:lang w:val="fi-FI"/>
+        </w:rPr>
+        <w:t xml:space="preserve"> Town:</w:t>
+      </w:r>
+      <w:r>
+        <w:rPr>
+          <w:noProof/>
+          <w:lang w:val="fi-FI"/>
+        </w:rPr>
+        <w:t xml:space="preserve"> </w:t>
+      </w:r>
+      <w:r>
+        <w:rPr>
+          <w:noProof/>
+          <w:lang w:val="fi-FI"/>
+        </w:rPr>
+        <w:t>Kulttuurikeskusta</w:t>
+      </w:r>
+      <w:r>
+        <w:rPr>
+          <w:noProof/>
+          <w:lang w:val="fi-FI"/>
+        </w:rPr>
+        <w:t xml:space="preserve">. Kalliita kauppoja, kalliita puistoja, sekä </w:t>
+      </w:r>
+      <w:r>
+        <w:rPr>
+          <w:noProof/>
+          <w:lang w:val="fi-FI"/>
+        </w:rPr>
+        <w:t>Pyhän Ninon torni, joka on (väitetysti) kuljetettu kivi kiveltä Filippiineltä. Pyhän Ninon torni on osa New Manilan suurinta kirkkoa, Pyhän Rodrigon katedraalia.</w:t>
+      </w:r>
+      <w:r>
+        <w:rPr>
+          <w:noProof/>
+          <w:lang w:val="fi-FI"/>
+        </w:rPr>
+        <w:t xml:space="preserve"> Pyhän Ninon torni on ehdottomasti Kreikkal</w:t>
+      </w:r>
+      <w:r>
+        <w:rPr>
+          <w:noProof/>
+          <w:lang w:val="fi-FI"/>
+        </w:rPr>
+        <w:t xml:space="preserve">aisten katolisten pyhin paikka. </w:t>
+      </w:r>
+      <w:r>
+        <w:rPr>
+          <w:noProof/>
+          <w:lang w:val="fi-FI"/>
+        </w:rPr>
+        <w:t>Katedraalin lisäk</w:t>
+      </w:r>
+      <w:r>
+        <w:rPr>
+          <w:noProof/>
+          <w:lang w:val="fi-FI"/>
+        </w:rPr>
+        <w:t>si täällä on kardinaalin asumus.</w:t>
+      </w:r>
+    </w:p>
+    <w:p>
+      <w:pPr>
+        <w:rPr>
+          <w:noProof/>
+          <w:lang w:val="fi-FI"/>
+        </w:rPr>
+      </w:pPr>
+    </w:p>
+    <w:p>
+      <w:pPr>
+        <w:rPr>
+          <w:noProof/>
+          <w:lang w:val="fi-FI"/>
+        </w:rPr>
+      </w:pPr>
+      <w:r>
+        <w:rPr>
+          <w:i/>
+          <w:noProof/>
+          <w:lang w:val="fi-FI"/>
+        </w:rPr>
+        <w:t xml:space="preserve">Sky Village: </w:t>
+      </w:r>
+      <w:r>
+        <w:rPr>
+          <w:noProof/>
+          <w:lang w:val="fi-FI"/>
+        </w:rPr>
+        <w:t xml:space="preserve">Hulppean kallis asuinalue, käytännössä gated community jossa edes asemalta ei pääse ulos ilman oikean alueen passia. </w:t>
+      </w:r>
+      <w:r>
+        <w:rPr>
+          <w:noProof/>
+          <w:lang w:val="fi-FI"/>
+        </w:rPr>
+        <w:t>Sky Village ei ole New Manilan eksklusiivisin alue, mutta se on eksklusiivisin johon pääsee pelkällä rahalla. (Sky Villagen lähellä on kuilu nimeltä Tower, jossa on hämmästyttävä vesiputous ja joka on sata metriä korkea; sen reunoilla ovat oikeasti kalliit asunnot. Presidentin yksityisasunto on täällä.)</w:t>
+      </w:r>
+    </w:p>
+    <w:p>
+      <w:pPr>
+        <w:rPr>
+          <w:noProof/>
+          <w:lang w:val="fi-FI"/>
+        </w:rPr>
+      </w:pPr>
+    </w:p>
+    <w:p>
+      <w:pPr>
+        <w:rPr>
+          <w:noProof/>
+          <w:lang w:val="fi-FI"/>
+        </w:rPr>
+      </w:pPr>
+      <w:r>
+        <w:rPr>
+          <w:i/>
+          <w:noProof/>
+          <w:lang w:val="fi-FI"/>
+        </w:rPr>
+        <w:t>Salito Park:</w:t>
+      </w:r>
+      <w:r>
+        <w:rPr>
+          <w:noProof/>
+          <w:lang w:val="fi-FI"/>
+        </w:rPr>
+        <w:t xml:space="preserve"> Alun perin yleiseksi puistoalueeksi tarkoitettu mutta sittemmin mikromaksuhelvetiksi sortunut </w:t>
+      </w:r>
+      <w:r>
+        <w:rPr>
+          <w:noProof/>
+          <w:lang w:val="fi-FI"/>
+        </w:rPr>
+        <w:t>alue. Täällä elää villejä eläimiä, pääasiassa lintuja. Salito Parkin ympärillä on keskitasoisia kauppoja ja kaupungin tärkeimmät hotellit. Täällä on myös jonkin verran ylemmän keskiluokan asuntoja.</w:t>
+      </w:r>
+      <w:r>
+        <w:rPr>
+          <w:noProof/>
+          <w:lang w:val="fi-FI"/>
+        </w:rPr>
+        <w:t xml:space="preserve"> Lähinnä Salito Park on kuitenkin ulkoilualue.</w:t>
+      </w:r>
+      <w:r>
+        <w:rPr>
+          <w:noProof/>
+          <w:lang w:val="fi-FI"/>
+        </w:rPr>
+        <w:t xml:space="preserve"> </w:t>
+      </w:r>
+      <w:r>
+        <w:rPr>
+          <w:noProof/>
+          <w:lang w:val="fi-FI"/>
+        </w:rPr>
+        <w:t xml:space="preserve">Salito Parkin lähellä on New Manilan tärkein punaisten  lyhtyjen alue, </w:t>
+      </w:r>
+      <w:r>
+        <w:rPr>
+          <w:noProof/>
+          <w:lang w:val="fi-FI"/>
+        </w:rPr>
+        <w:t>Kaendahan</w:t>
+      </w:r>
+      <w:r>
+        <w:rPr>
+          <w:noProof/>
+          <w:lang w:val="fi-FI"/>
+        </w:rPr>
+        <w:t xml:space="preserve"> Street.</w:t>
+      </w:r>
+    </w:p>
+    <w:p>
+      <w:pPr>
+        <w:rPr>
+          <w:noProof/>
+          <w:lang w:val="fi-FI"/>
+        </w:rPr>
+      </w:pPr>
+    </w:p>
+    <w:p>
+      <w:pPr>
+        <w:rPr>
+          <w:noProof/>
+          <w:lang w:val="fi-FI"/>
+        </w:rPr>
+      </w:pPr>
+      <w:r>
+        <w:rPr>
+          <w:i/>
+          <w:noProof/>
+          <w:lang w:val="fi-FI"/>
+        </w:rPr>
+        <w:t>Visayan</w:t>
+      </w:r>
+      <w:r>
+        <w:rPr>
+          <w:i/>
+          <w:noProof/>
+          <w:lang w:val="fi-FI"/>
+        </w:rPr>
+        <w:t xml:space="preserve"> Town</w:t>
+      </w:r>
+      <w:r>
+        <w:rPr>
+          <w:noProof/>
+          <w:lang w:val="fi-FI"/>
+        </w:rPr>
+        <w:t xml:space="preserve">: </w:t>
+      </w:r>
+      <w:r>
+        <w:rPr>
+          <w:noProof/>
+          <w:lang w:val="fi-FI"/>
+        </w:rPr>
+        <w:t xml:space="preserve">Etnisesti monipuolisin ympäristö, mikä ei tosin täällä sano paljoa. Sisältää kuitenkin viihdekeskustaa, erikoisia kauppoja, </w:t>
+      </w:r>
+      <w:r>
+        <w:rPr>
+          <w:noProof/>
+          <w:lang w:val="fi-FI"/>
+        </w:rPr>
+        <w:t>eläintarhan, pieniä puistoja.</w:t>
+      </w:r>
+      <w:r>
+        <w:rPr>
+          <w:noProof/>
+          <w:lang w:val="fi-FI"/>
+        </w:rPr>
+        <w:t xml:space="preserve"> Eläintarhassa on </w:t>
+      </w:r>
+      <w:r>
+        <w:rPr>
+          <w:noProof/>
+          <w:lang w:val="fi-FI"/>
+        </w:rPr>
+        <w:t>muutamia Kreikkalaisten suurimpia eläimiä. Täällä on myös tieteellinen korkeakoulu</w:t>
+      </w:r>
+      <w:r>
+        <w:rPr>
+          <w:noProof/>
+          <w:lang w:val="fi-FI"/>
+        </w:rPr>
+        <w:t xml:space="preserve">, jossa voi opiskella vain tekniikkaa ja luonnontieteitä. </w:t>
+      </w:r>
+      <w:r>
+        <w:rPr>
+          <w:noProof/>
+          <w:lang w:val="fi-FI"/>
+        </w:rPr>
+        <w:t>Visayan Townin läheisissä luolissa sijaitsee Puzzleboxin alue, joka on alueen vaihtoehtoseksuaalisuuden keskittymä.</w:t>
+      </w:r>
+      <w:r>
+        <w:rPr>
+          <w:noProof/>
+          <w:lang w:val="fi-FI"/>
+        </w:rPr>
+        <w:t xml:space="preserve"> Puzzleboxissa on myös paljon järjestäytynyttä rikollisuutta.</w:t>
+      </w:r>
+    </w:p>
+    <w:p>
+      <w:pPr>
+        <w:rPr>
+          <w:noProof/>
+          <w:lang w:val="fi-FI"/>
+        </w:rPr>
+      </w:pPr>
+    </w:p>
+    <w:p>
+      <w:pPr>
+        <w:rPr>
+          <w:noProof/>
+          <w:lang w:val="fi-FI"/>
+        </w:rPr>
+      </w:pPr>
+    </w:p>
+    <w:p>
+      <w:pPr>
+        <w:pStyle w:val="Heading3"/>
+        <w:rPr>
+          <w:noProof/>
+        </w:rPr>
+      </w:pPr>
+      <w:r>
+        <w:rPr>
+          <w:noProof/>
+        </w:rPr>
+        <w:t>Rikollisuus</w:t>
+      </w:r>
+    </w:p>
+    <w:p>
+      <w:pPr>
+        <w:rPr>
+          <w:lang w:val="fi-FI"/>
+        </w:rPr>
+      </w:pPr>
+      <w:r>
+        <w:rPr>
+          <w:lang w:val="fi-FI"/>
+        </w:rPr>
+        <w:t xml:space="preserve">Omaisuusrikoksia, humalaista nujakointia, jonkin verran seksuaalista väkivaltaa. Kutienkin rangaistukset seksuaalisesta väkivallasta ovat hyvin kovat, ja se kohdistuukin lähinnä </w:t>
+      </w:r>
+      <w:r>
+        <w:rPr>
+          <w:lang w:val="fi-FI"/>
+        </w:rPr>
+        <w:t>seksityöntekijöihin</w:t>
+      </w:r>
+      <w:r>
+        <w:rPr>
+          <w:lang w:val="fi-FI"/>
+        </w:rPr>
+        <w:t xml:space="preserve"> </w:t>
+      </w:r>
+      <w:r>
+        <w:rPr>
+          <w:lang w:val="fi-FI"/>
+        </w:rPr>
+        <w:t xml:space="preserve">tai </w:t>
+      </w:r>
+      <w:proofErr w:type="spellStart"/>
+      <w:r>
+        <w:rPr>
+          <w:lang w:val="fi-FI"/>
+        </w:rPr>
+        <w:t>abandagolaisiin</w:t>
+      </w:r>
+      <w:proofErr w:type="spellEnd"/>
+      <w:r>
+        <w:rPr>
+          <w:lang w:val="fi-FI"/>
+        </w:rPr>
+        <w:t xml:space="preserve"> vierastyöläisiin.</w:t>
+      </w:r>
+    </w:p>
+    <w:p>
+      <w:pPr>
+        <w:rPr>
+          <w:lang w:val="fi-FI"/>
+        </w:rPr>
+      </w:pPr>
+    </w:p>
+    <w:p>
+      <w:pPr>
+        <w:rPr>
+          <w:noProof/>
+          <w:lang w:val="fi-FI"/>
+        </w:rPr>
+      </w:pPr>
+      <w:r>
+        <w:rPr>
+          <w:noProof/>
+          <w:lang w:val="fi-FI"/>
+        </w:rPr>
+        <w:t xml:space="preserve">New Manilan järjestäytynyttä rikollisuutta hallinnoi Night Cartel. </w:t>
+      </w:r>
+      <w:r>
+        <w:rPr>
+          <w:noProof/>
+          <w:lang w:val="fi-FI"/>
+        </w:rPr>
+        <w:t xml:space="preserve">Jo ennen Romahdusta kun työvoimapula vallitsi, Night Cartelin juuret kuljettivat työvoimaa </w:t>
+      </w:r>
+      <w:r>
+        <w:rPr>
+          <w:noProof/>
+          <w:lang w:val="fi-FI"/>
+        </w:rPr>
         <w:lastRenderedPageBreak/>
-        <w:t xml:space="preserve">Energiatuotanto on New Manilan heikkous. Fuusioreaktorin teho on vain 50 GW, mikä on hieman vähän 150 000 asukkaalle; varsinkin kun saman reaktorin on tarpeen tukea </w:t>
-      </w:r>
-      <w:r>
-        <w:rPr>
-          <w:noProof/>
-          <w:lang w:val="fi-FI"/>
-        </w:rPr>
-        <w:t xml:space="preserve">kokonaista laivuetta ja jalostusteollisuutta. New Manila janoaa polttoainetta ja syö jääasteroideja kuin huomista ei tulisikaan. </w:t>
-      </w:r>
-      <w:r>
-        <w:rPr>
-          <w:noProof/>
-          <w:lang w:val="fi-FI"/>
-        </w:rPr>
-        <w:t xml:space="preserve">Toinen ongelma on ääriinsä asti nostettu kiihtyvyys: se on niin suuri kuin se tällä hetkellä voi olla, ja kohottaminen uhkaa asteroidin eheyttä. </w:t>
-      </w:r>
-      <w:r>
-        <w:rPr>
-          <w:noProof/>
-          <w:lang w:val="fi-FI"/>
-        </w:rPr>
-        <w:t>Keskusluolan kaivaminen heikentäisi tukirakenteita ennestään, eikä olla ihan varmoja tahdotaanko siihen ryhtyä. Tilantarvetta kyllä on.</w:t>
-      </w:r>
-    </w:p>
-    <w:p>
-      <w:pPr>
-        <w:rPr>
-          <w:noProof/>
-          <w:lang w:val="fi-FI"/>
-        </w:rPr>
-      </w:pPr>
-    </w:p>
-    <w:p>
-      <w:pPr>
-        <w:rPr>
-          <w:noProof/>
-          <w:lang w:val="fi-FI"/>
-        </w:rPr>
-      </w:pPr>
-      <w:r>
-        <w:rPr>
-          <w:noProof/>
-          <w:lang w:val="fi-FI"/>
-        </w:rPr>
-        <w:t>New Manilan renkaalla on neljä s</w:t>
-      </w:r>
-      <w:r>
-        <w:rPr>
-          <w:noProof/>
-          <w:lang w:val="fi-FI"/>
-        </w:rPr>
-        <w:t>uurta luolaa, joista kukin on 100</w:t>
-      </w:r>
-      <w:r>
-        <w:rPr>
-          <w:noProof/>
-          <w:lang w:val="fi-FI"/>
-        </w:rPr>
-        <w:t xml:space="preserve"> metriä korkea ja satoja metrejä pitkä ja leveä.</w:t>
-      </w:r>
-      <w:r>
-        <w:rPr>
-          <w:noProof/>
-          <w:lang w:val="fi-FI"/>
-        </w:rPr>
-        <w:t xml:space="preserve"> Nämä luolat ovat myös kaupungin tärkeimmät kaupunginosat:</w:t>
-      </w:r>
-    </w:p>
-    <w:p>
-      <w:pPr>
-        <w:rPr>
-          <w:noProof/>
-          <w:lang w:val="fi-FI"/>
-        </w:rPr>
-      </w:pPr>
-    </w:p>
-    <w:p>
-      <w:pPr>
-        <w:rPr>
-          <w:noProof/>
-          <w:lang w:val="fi-FI"/>
-        </w:rPr>
-      </w:pPr>
-      <w:r>
-        <w:rPr>
-          <w:i/>
-          <w:noProof/>
-          <w:lang w:val="fi-FI"/>
-        </w:rPr>
-        <w:t>Remembrance</w:t>
-      </w:r>
-      <w:r>
-        <w:rPr>
-          <w:i/>
-          <w:noProof/>
-          <w:lang w:val="fi-FI"/>
-        </w:rPr>
-        <w:t xml:space="preserve"> Town:</w:t>
-      </w:r>
-      <w:r>
-        <w:rPr>
-          <w:noProof/>
-          <w:lang w:val="fi-FI"/>
-        </w:rPr>
-        <w:t xml:space="preserve"> </w:t>
-      </w:r>
-      <w:r>
-        <w:rPr>
-          <w:noProof/>
-          <w:lang w:val="fi-FI"/>
-        </w:rPr>
-        <w:t>Kulttuurikeskusta</w:t>
-      </w:r>
-      <w:r>
-        <w:rPr>
-          <w:noProof/>
-          <w:lang w:val="fi-FI"/>
-        </w:rPr>
-        <w:t xml:space="preserve">. Kalliita kauppoja, kalliita puistoja, sekä </w:t>
-      </w:r>
-      <w:r>
-        <w:rPr>
-          <w:noProof/>
-          <w:lang w:val="fi-FI"/>
-        </w:rPr>
-        <w:t>Pyhän Ninon torni, joka on (väitetysti) kuljetettu kivi kiveltä Filippiineltä. Pyhän Ninon torni on osa New Manilan suurinta kirkkoa, Pyhän Rodrigon katedraalia.</w:t>
-      </w:r>
-      <w:r>
-        <w:rPr>
-          <w:noProof/>
-          <w:lang w:val="fi-FI"/>
-        </w:rPr>
-        <w:t xml:space="preserve"> Pyhän Ninon torni on ehdottomasti Kreikkal</w:t>
-      </w:r>
-      <w:r>
-        <w:rPr>
-          <w:noProof/>
-          <w:lang w:val="fi-FI"/>
-        </w:rPr>
-        <w:t xml:space="preserve">aisten katolisten pyhin paikka. </w:t>
-      </w:r>
-      <w:r>
-        <w:rPr>
-          <w:noProof/>
-          <w:lang w:val="fi-FI"/>
-        </w:rPr>
-        <w:t>Katedraalin lisäk</w:t>
-      </w:r>
-      <w:r>
-        <w:rPr>
-          <w:noProof/>
-          <w:lang w:val="fi-FI"/>
-        </w:rPr>
-        <w:t>si täällä on kardinaalin asumus.</w:t>
-      </w:r>
-    </w:p>
-    <w:p>
-      <w:pPr>
-        <w:rPr>
-          <w:noProof/>
-          <w:lang w:val="fi-FI"/>
-        </w:rPr>
-      </w:pPr>
-    </w:p>
-    <w:p>
-      <w:pPr>
-        <w:rPr>
-          <w:noProof/>
-          <w:lang w:val="fi-FI"/>
-        </w:rPr>
-      </w:pPr>
-      <w:r>
-        <w:rPr>
-          <w:i/>
-          <w:noProof/>
-          <w:lang w:val="fi-FI"/>
-        </w:rPr>
-        <w:t xml:space="preserve">Sky Village: </w:t>
-      </w:r>
-      <w:r>
-        <w:rPr>
-          <w:noProof/>
-          <w:lang w:val="fi-FI"/>
-        </w:rPr>
-        <w:t xml:space="preserve">Hulppean kallis asuinalue, käytännössä gated community jossa edes asemalta ei pääse ulos ilman oikean alueen passia. </w:t>
-      </w:r>
-      <w:r>
-        <w:rPr>
-          <w:noProof/>
-          <w:lang w:val="fi-FI"/>
-        </w:rPr>
-        <w:t>Sky Village ei ole New Manilan eksklusiivisin alue, mutta se on eksklusiivisin johon pääsee pelkällä rahalla. (Sky Villagen lähellä on kuilu nimeltä Tower, jossa on hämmästyttävä vesiputous ja joka on sata metriä korkea; sen reunoilla ovat oikeasti kalliit asunnot. Presidentin yksityisasunto on täällä.)</w:t>
-      </w:r>
-    </w:p>
-    <w:p>
-      <w:pPr>
-        <w:rPr>
-          <w:noProof/>
-          <w:lang w:val="fi-FI"/>
-        </w:rPr>
-      </w:pPr>
-    </w:p>
-    <w:p>
-      <w:pPr>
-        <w:rPr>
-          <w:noProof/>
-          <w:lang w:val="fi-FI"/>
-        </w:rPr>
-      </w:pPr>
-      <w:r>
-        <w:rPr>
-          <w:i/>
-          <w:noProof/>
-          <w:lang w:val="fi-FI"/>
-        </w:rPr>
-        <w:t>Salito Park:</w:t>
-      </w:r>
-      <w:r>
-        <w:rPr>
-          <w:noProof/>
-          <w:lang w:val="fi-FI"/>
-        </w:rPr>
-        <w:t xml:space="preserve"> Alun perin yleiseksi puistoalueeksi tarkoitettu mutta sittemmin mikromaksuhelvetiksi sortunut </w:t>
-      </w:r>
-      <w:r>
-        <w:rPr>
-          <w:noProof/>
-          <w:lang w:val="fi-FI"/>
-        </w:rPr>
-        <w:t>alue. Täällä elää villejä eläimiä, pääasiassa lintuja. Salito Parkin ympärillä on keskitasoisia kauppoja ja kaupungin tärkeimmät hotellit. Täällä on myös jonkin verran ylemmän keskiluokan asuntoja.</w:t>
-      </w:r>
-      <w:r>
-        <w:rPr>
-          <w:noProof/>
-          <w:lang w:val="fi-FI"/>
-        </w:rPr>
-        <w:t xml:space="preserve"> Lähinnä Salito Park on kuitenkin ulkoilualue.</w:t>
-      </w:r>
-      <w:r>
-        <w:rPr>
-          <w:noProof/>
-          <w:lang w:val="fi-FI"/>
-        </w:rPr>
-        <w:t xml:space="preserve"> </w:t>
-      </w:r>
-      <w:r>
-        <w:rPr>
-          <w:noProof/>
-          <w:lang w:val="fi-FI"/>
-        </w:rPr>
-        <w:t xml:space="preserve">Salito Parkin lähellä on New Manilan tärkein punaisten  lyhtyjen alue, </w:t>
-      </w:r>
-      <w:r>
-        <w:rPr>
-          <w:noProof/>
-          <w:lang w:val="fi-FI"/>
-        </w:rPr>
-        <w:t>Kaendahan</w:t>
-      </w:r>
-      <w:r>
-        <w:rPr>
-          <w:noProof/>
-          <w:lang w:val="fi-FI"/>
-        </w:rPr>
-        <w:t xml:space="preserve"> Street.</w:t>
-      </w:r>
-    </w:p>
-    <w:p>
-      <w:pPr>
-        <w:rPr>
-          <w:noProof/>
-          <w:lang w:val="fi-FI"/>
-        </w:rPr>
-      </w:pPr>
-    </w:p>
-    <w:p>
-      <w:pPr>
-        <w:rPr>
-          <w:noProof/>
-          <w:lang w:val="fi-FI"/>
-        </w:rPr>
-      </w:pPr>
-      <w:r>
-        <w:rPr>
-          <w:i/>
-          <w:noProof/>
-          <w:lang w:val="fi-FI"/>
-        </w:rPr>
-        <w:t>Visayan</w:t>
-      </w:r>
-      <w:r>
-        <w:rPr>
-          <w:i/>
-          <w:noProof/>
-          <w:lang w:val="fi-FI"/>
-        </w:rPr>
-        <w:t xml:space="preserve"> Town</w:t>
-      </w:r>
-      <w:r>
-        <w:rPr>
-          <w:noProof/>
-          <w:lang w:val="fi-FI"/>
-        </w:rPr>
-        <w:t xml:space="preserve">: </w:t>
-      </w:r>
-      <w:r>
-        <w:rPr>
-          <w:noProof/>
-          <w:lang w:val="fi-FI"/>
-        </w:rPr>
-        <w:t xml:space="preserve">Etnisesti monipuolisin ympäristö, mikä ei tosin täällä sano paljoa. Sisältää kuitenkin viihdekeskustaa, erikoisia kauppoja, </w:t>
-      </w:r>
-      <w:r>
-        <w:rPr>
-          <w:noProof/>
-          <w:lang w:val="fi-FI"/>
-        </w:rPr>
-        <w:t>eläintarhan, pieniä puistoja.</w:t>
-      </w:r>
-      <w:r>
-        <w:rPr>
-          <w:noProof/>
-          <w:lang w:val="fi-FI"/>
-        </w:rPr>
-        <w:t xml:space="preserve"> Eläintarhassa on </w:t>
-      </w:r>
-      <w:r>
-        <w:rPr>
-          <w:noProof/>
-          <w:lang w:val="fi-FI"/>
-        </w:rPr>
-        <w:t>muutamia Kreikkalaisten suurimpia eläimiä. Täällä on myös tieteellinen korkeakoulu</w:t>
-      </w:r>
-      <w:r>
-        <w:rPr>
-          <w:noProof/>
-          <w:lang w:val="fi-FI"/>
-        </w:rPr>
-        <w:t xml:space="preserve">, jossa voi opiskella vain tekniikkaa ja luonnontieteitä. </w:t>
-      </w:r>
-      <w:r>
-        <w:rPr>
-          <w:noProof/>
-          <w:lang w:val="fi-FI"/>
-        </w:rPr>
-        <w:t>Visayan Townin läheisissä luolissa sijaitsee Puzzleboxin alue, joka on alueen vaihtoehtoseksuaalisuuden keskittymä.</w:t>
-      </w:r>
-      <w:r>
-        <w:rPr>
-          <w:noProof/>
-          <w:lang w:val="fi-FI"/>
-        </w:rPr>
-        <w:t xml:space="preserve"> Puzzleboxissa on myös paljon järjestäytynyttä rikollisuutta.</w:t>
-      </w:r>
-    </w:p>
-    <w:p>
-      <w:pPr>
-        <w:rPr>
-          <w:noProof/>
-          <w:lang w:val="fi-FI"/>
-        </w:rPr>
-      </w:pPr>
-    </w:p>
-    <w:p>
-      <w:pPr>
-        <w:rPr>
-          <w:noProof/>
-          <w:lang w:val="fi-FI"/>
-        </w:rPr>
-      </w:pPr>
-    </w:p>
-    <w:p>
-      <w:pPr>
-        <w:pStyle w:val="Heading3"/>
-        <w:rPr>
-          <w:noProof/>
-        </w:rPr>
-      </w:pPr>
-      <w:r>
-        <w:rPr>
-          <w:noProof/>
-        </w:rPr>
-        <w:t>Rikollisuus</w:t>
-      </w:r>
-    </w:p>
-    <w:p>
-      <w:pPr>
-        <w:rPr>
-          <w:lang w:val="fi-FI"/>
-        </w:rPr>
-      </w:pPr>
-      <w:r>
-        <w:rPr>
-          <w:lang w:val="fi-FI"/>
-        </w:rPr>
-        <w:t xml:space="preserve">Omaisuusrikoksia, humalaista nujakointia, jonkin verran seksuaalista väkivaltaa. Kutienkin rangaistukset seksuaalisesta väkivallasta ovat hyvin kovat, ja se kohdistuukin lähinnä </w:t>
-      </w:r>
-      <w:r>
-        <w:rPr>
-          <w:lang w:val="fi-FI"/>
-        </w:rPr>
-        <w:t>seksityöntekijöihin</w:t>
-      </w:r>
-      <w:r>
-        <w:rPr>
-          <w:lang w:val="fi-FI"/>
-        </w:rPr>
-        <w:t xml:space="preserve"> </w:t>
-      </w:r>
-      <w:r>
-        <w:rPr>
-          <w:lang w:val="fi-FI"/>
-        </w:rPr>
-        <w:t>tai abandagolaisiin vierastyöläisiin.</w:t>
-      </w:r>
-    </w:p>
-    <w:p>
-      <w:pPr>
-        <w:rPr>
-          <w:lang w:val="fi-FI"/>
-        </w:rPr>
-      </w:pPr>
-    </w:p>
-    <w:p>
-      <w:pPr>
-        <w:rPr>
-          <w:noProof/>
-          <w:lang w:val="fi-FI"/>
-        </w:rPr>
-      </w:pPr>
-      <w:r>
-        <w:rPr>
-          <w:noProof/>
-          <w:lang w:val="fi-FI"/>
-        </w:rPr>
-        <w:t xml:space="preserve">New Manilan järjestäytynyttä rikollisuutta hallinnoi Night Cartel. </w:t>
-      </w:r>
-      <w:r>
-        <w:rPr>
-          <w:noProof/>
-          <w:lang w:val="fi-FI"/>
-        </w:rPr>
-        <w:t xml:space="preserve">Jo ennen Romahdusta kun työvoimapula vallitsi, Night Cartelin juuret kuljettivat työvoimaa sisään ja ulos. Romahdus muutti voimasuhteita, mutta Night Cartelin paikallinen </w:t>
-      </w:r>
-      <w:r>
-        <w:rPr>
-          <w:noProof/>
-          <w:lang w:val="fi-FI"/>
-        </w:rPr>
-        <w:lastRenderedPageBreak/>
-        <w:t>päällikkö</w:t>
+        <w:t>sisään ja ulos. Romahdus muutti voimasuhteita, mutta Night Cartelin paikallinen päällikkö</w:t>
       </w:r>
       <w:r>
         <w:rPr>
@@ -18327,7 +18684,6 @@
           <w:i w:val="0"/>
           <w:noProof/>
         </w:rPr>
-        <w:lastRenderedPageBreak/>
         <w:t>Hallinto</w:t>
       </w:r>
     </w:p>
@@ -18791,7 +19147,7 @@
           <w:noProof/>
           <w:lang w:val="fi-FI"/>
         </w:rPr>
-        <w:t xml:space="preserve">JDM on roskaväkiparvi, joka reissaa uloimmilla planeetoilla. Sen pääalus on nimeltään Jane Doe, ja siihen kuuluu vain kuusi pienempää alusta. Se on sirpaloitunut The Stars Our Destination -parvesta lähes heti sen syntymän jälkeen ideologisten ristiriitojen vuoksi; se oli autonomistikollektiivi, ja paljon vakavampiluonteinen kuin Stars. Alunperin JDM koetti hakea turvaa Saturnuksen kuista, mutta monet sen </w:t>
+        <w:t xml:space="preserve">JDM on roskaväkiparvi, joka reissaa uloimmilla planeetoilla. Sen pääalus on nimeltään Jane Doe, ja siihen kuuluu vain kuusi pienempää alusta. Se on sirpaloitunut The Stars Our Destination -parvesta lähes heti sen syntymän jälkeen ideologisten </w:t>
       </w:r>
       <w:r>
         <w:rPr>
@@ -18799,7 +19155,7 @@
           <w:lang w:val="fi-FI"/>
         </w:rPr>
         <w:lastRenderedPageBreak/>
-        <w:t>jäsenistä totesivat, ettei Titan ollutkaan heitä varten, ja että nomadinen elämä oli miellyttävämpää. Se pörrää asteroidivyön ja Saturnuksen välillä, ja matkan yhteen osaan menee 4-5 kuukautta.</w:t>
+        <w:t>ristiriitojen vuoksi; se oli autonomistikollektiivi, ja paljon vakavampiluonteinen kuin Stars. Alunperin JDM koetti hakea turvaa Saturnuksen kuista, mutta monet sen jäsenistä totesivat, ettei Titan ollutkaan heitä varten, ja että nomadinen elämä oli miellyttävämpää. Se pörrää asteroidivyön ja Saturnuksen välillä, ja matkan yhteen osaan menee 4-5 kuukautta.</w:t>
       </w:r>
     </w:p>
     <w:p>
@@ -19030,7 +19386,7 @@
           <w:noProof/>
           <w:lang w:val="fi-FI"/>
         </w:rPr>
-        <w:t xml:space="preserve"> (nimetty historiallisen draamasarjan mukaan). Chariotin 100m halkaisijaltaan olevalla kehällä on hieman yli 0.2 G:n painovoima, mikä helpottaa sitä asuttavien flattien ja splicerien elämää. Tilaa ei kuitenkaan ole paljon; kehän reilua 6000 neliötä jakavilla ihmisillä on n. 14 m^2 per henkilö. Kommunaaliset majoitukset ja muut yhteiset tilat ovat keskeisessä roolissa. Chariotin asukkaiden perustarpeet täytetään, ja heidän elämänsä on enimmäkseen laiskaa chillailua, harrastamista ja ehkä pari tuntia päivässä duunia. Kunnianhimoisemmat etenevät Cringe Comedyn korjausprojekteihin tai Oomph-Oomph-Oomphin operointiin, ja aina välillä joku päättää koettaa sortaa kanssaihmisiään, mutta enimmäkseen täällä on leppoisa eläkkeelläolon tunnelma. Ei yllättäen, huumeita </w:t>
+        <w:t xml:space="preserve"> (nimetty historiallisen draamasarjan mukaan). Chariotin 100m halkaisijaltaan olevalla kehällä on hieman yli 0.2 G:n painovoima, mikä helpottaa sitä asuttavien flattien ja splicerien elämää. Tilaa ei kuitenkaan ole paljon; kehän reilua 6000 neliötä jakavilla ihmisillä on n. 14 m^2 per henkilö. Kommunaaliset majoitukset ja muut yhteiset tilat ovat keskeisessä roolissa. Chariotin asukkaiden perustarpeet täytetään, ja heidän elämänsä on enimmäkseen laiskaa chillailua, harrastamista ja ehkä pari tuntia päivässä duunia. Kunnianhimoisemmat etenevät Cringe Comedyn korjausprojekteihin tai Oomph-Oomph-Oomphin </w:t>
       </w:r>
       <w:r>
         <w:rPr>
@@ -19038,7 +19394,7 @@
           <w:lang w:val="fi-FI"/>
         </w:rPr>
         <w:lastRenderedPageBreak/>
-        <w:t>kuluu paljon.</w:t>
+        <w:t>operointiin, ja aina välillä joku päättää koettaa sortaa kanssaihmisiään, mutta enimmäkseen täällä on leppoisa eläkkeelläolon tunnelma. Ei yllättäen, huumeita kuluu paljon.</w:t>
       </w:r>
     </w:p>
     <w:p>
@@ -19227,6 +19583,27 @@
           <w:lang w:val="fi-FI"/>
         </w:rPr>
         <w:instrText xml:space="preserve"> INCLUDEPICTURE "http://i291.photobucket.com/albums/ll281/keagan_jervis/Space%20Engineers/lightIndustrial-starboardAft34.png" \* MERGEFORMATINET </w:instrText>
+      </w:r>
+      <w:r>
+        <w:rPr>
+          <w:noProof/>
+          <w:lang w:val="fi-FI"/>
+        </w:rPr>
+        <w:fldChar w:fldCharType="separate"/>
+      </w:r>
+      <w:r>
+        <w:rPr>
+          <w:noProof/>
+          <w:lang w:val="fi-FI"/>
+        </w:rPr>
+        <w:fldChar w:fldCharType="begin"/>
+      </w:r>
+      <w:r>
+        <w:rPr>
+          <w:noProof/>
+          <w:lang w:val="fi-FI"/>
+        </w:rPr>
+        <w:instrText xml:space="preserve"> INCLUDEPICTURE  "http://i291.photobucket.com/albums/ll281/keagan_jervis/Space Engineers/lightIndustrial-starboardAft34.png" \* MERGEFORMATINET </w:instrText>
       </w:r>
       <w:r>
         <w:rPr>
@@ -20499,7 +20876,7 @@
             <v:path o:extrusionok="f" gradientshapeok="t" o:connecttype="rect"/>
             <o:lock v:ext="edit" aspectratio="t"/>
           </v:shapetype>
-          <v:shape id="fullsizeMedia" o:spid="_x0000_i1025" type="#_x0000_t75" alt="ight Industrial - Starboard aft 3/4 view photo lightIndustrial-starboardAft34.png" style="width:416.8pt;height:209.4pt;mso-width-percent:0;mso-height-percent:0;mso-width-percent:0;mso-height-percent:0">
+          <v:shape id="fullsizeMedia" o:spid="_x0000_i1025" type="#_x0000_t75" alt="ight Industrial - Starboard aft 3/4 view photo lightIndustrial-starboardAft34.png" style="width:417.2pt;height:209.3pt;mso-width-percent:0;mso-height-percent:0;mso-width-percent:0;mso-height-percent:0">
             <v:imagedata r:id="rId6" r:href="rId7"/>
           </v:shape>
         </w:pict>
@@ -20924,6 +21301,13 @@
         </w:rPr>
         <w:fldChar w:fldCharType="end"/>
       </w:r>
+      <w:r>
+        <w:rPr>
+          <w:noProof/>
+          <w:lang w:val="fi-FI"/>
+        </w:rPr>
+        <w:fldChar w:fldCharType="end"/>
+      </w:r>
     </w:p>
     <w:p>
       <w:pPr>
@@ -21127,7 +21511,7 @@
           <w:noProof/>
           <w:lang w:val="fi-FI"/>
         </w:rPr>
-        <w:t xml:space="preserve">Pingillä toimii neljä reaktoria erillisissä podeissa. Sen perä on fuusiomoottoria, siitä </w:t>
+        <w:t xml:space="preserve">Pingillä toimii neljä reaktoria erillisissä podeissa. Sen perä on fuusiomoottoria, siitä keulaan päin on fabrikaattoriblokki, joka vie suuren tilan (tosin suurimmat </w:t>
       </w:r>
       <w:r>
         <w:rPr>
@@ -21135,7 +21519,7 @@
           <w:lang w:val="fi-FI"/>
         </w:rPr>
         <w:lastRenderedPageBreak/>
-        <w:t>keulaan päin on fabrikaattoriblokki, joka vie suuren tilan (tosin suurimmat fabrikaatiosuuttimet ovat kuoren ulkopuolella). Fabrikaattorissa on kiinni sairaala ja farcastausjärjestelmä. Materiakeräimet ovat kyljissä. Keula toimii asumistilana. Sen rakenne on ääriekonominen. Kotina toimii yksittäisillä asukkailla pieni kapseli, joko siilossa A (tilava ja äänekäs) tai B (ahdas ja rauhallinen). Joillain ryhmillä, perheillä tms. on yhteisiä lokeroita. Ping tukee ryhmäytymistä siinä määrin, että kaksi ihmistä saa kolmen tilan, kolme viiden, neljä seitsemän jne jne.</w:t>
+        <w:t>fabrikaatiosuuttimet ovat kuoren ulkopuolella). Fabrikaattorissa on kiinni sairaala ja farcastausjärjestelmä. Materiakeräimet ovat kyljissä. Keula toimii asumistilana. Sen rakenne on ääriekonominen. Kotina toimii yksittäisillä asukkailla pieni kapseli, joko siilossa A (tilava ja äänekäs) tai B (ahdas ja rauhallinen). Joillain ryhmillä, perheillä tms. on yhteisiä lokeroita. Ping tukee ryhmäytymistä siinä määrin, että kaksi ihmistä saa kolmen tilan, kolme viiden, neljä seitsemän jne jne.</w:t>
       </w:r>
     </w:p>
     <w:p>
@@ -21787,7 +22171,586 @@
           <w:noProof/>
           <w:lang w:val="fi-FI"/>
         </w:rPr>
-        <w:t xml:space="preserve"> Heistäkin neljä on jossain </w:t>
+        <w:t xml:space="preserve"> Heistäkin neljä on jossain vaiheessa vaihtanut kehoa.</w:t>
+      </w:r>
+    </w:p>
+    <w:p>
+      <w:pPr>
+        <w:rPr>
+          <w:noProof/>
+          <w:lang w:val="fi-FI"/>
+        </w:rPr>
+      </w:pPr>
+    </w:p>
+    <w:p>
+      <w:pPr>
+        <w:pStyle w:val="Heading3"/>
+        <w:rPr>
+          <w:noProof/>
+        </w:rPr>
+      </w:pPr>
+      <w:r>
+        <w:rPr>
+          <w:noProof/>
+        </w:rPr>
+        <w:t>Fyysinen rakenne</w:t>
+      </w:r>
+    </w:p>
+    <w:p>
+      <w:pPr>
+        <w:rPr>
+          <w:noProof/>
+          <w:lang w:val="fi-FI"/>
+        </w:rPr>
+      </w:pPr>
+      <w:r>
+        <w:rPr>
+          <w:noProof/>
+          <w:lang w:val="fi-FI"/>
+        </w:rPr>
+        <w:t>Casa Arturo on</w:t>
+      </w:r>
+      <w:r>
+        <w:rPr>
+          <w:noProof/>
+          <w:lang w:val="fi-FI"/>
+        </w:rPr>
+        <w:t xml:space="preserve"> Nuestro-habi, kaksi sisäkkäistä geodesi-palloa ja joukko tuki</w:t>
+      </w:r>
+      <w:r>
+        <w:rPr>
+          <w:noProof/>
+          <w:lang w:val="fi-FI"/>
+        </w:rPr>
+        <w:t>rimoja. Ulomman pallon säde on 2</w:t>
+      </w:r>
+      <w:r>
+        <w:rPr>
+          <w:noProof/>
+          <w:lang w:val="fi-FI"/>
+        </w:rPr>
+        <w:t>00m, sisemmän</w:t>
+      </w:r>
+      <w:r>
+        <w:rPr>
+          <w:noProof/>
+          <w:lang w:val="fi-FI"/>
+        </w:rPr>
+        <w:t xml:space="preserve"> </w:t>
+      </w:r>
+      <w:r>
+        <w:rPr>
+          <w:noProof/>
+          <w:lang w:val="fi-FI"/>
+        </w:rPr>
+        <w:t>65</w:t>
+      </w:r>
+      <w:r>
+        <w:rPr>
+          <w:noProof/>
+          <w:lang w:val="fi-FI"/>
+        </w:rPr>
+        <w:t>m. Ulompi pallo on täynnä inerttiä kaasua ja sen tehtävä on suojata kosmiselta säteilyltä sekä toimia typpivarastona.</w:t>
+      </w:r>
+      <w:r>
+        <w:rPr>
+          <w:noProof/>
+          <w:lang w:val="fi-FI"/>
+        </w:rPr>
+        <w:t xml:space="preserve"> </w:t>
+      </w:r>
+      <w:r>
+        <w:rPr>
+          <w:noProof/>
+          <w:lang w:val="fi-FI"/>
+        </w:rPr>
+        <w:t>Ulomman kuplan paine on 0.2 bar, riittävä biomorfeille hengityslaitteen kanssa. Mukavaa siellä ei ole, mutta ilmasäiliötä lukuunottamatta muita apuvälineitä ei tarvita.</w:t>
+      </w:r>
+    </w:p>
+    <w:p>
+      <w:pPr>
+        <w:rPr>
+          <w:noProof/>
+          <w:lang w:val="fi-FI"/>
+        </w:rPr>
+      </w:pPr>
+    </w:p>
+    <w:p>
+      <w:pPr>
+        <w:rPr>
+          <w:noProof/>
+          <w:lang w:val="fi-FI"/>
+        </w:rPr>
+      </w:pPr>
+      <w:r>
+        <w:rPr>
+          <w:noProof/>
+          <w:lang w:val="fi-FI"/>
+        </w:rPr>
+        <w:t xml:space="preserve">Sisempi pallo sekä rimojen käytävät sisältää hengitettävää ilmaa. Rimojen päässä ovat rakettitelakat, reaktori, asteroidilouhimot ja vastaavat. Tyypillisesti mitä insinöörihenkisempi asukas, sitä kauempana keskustasta asuu. </w:t>
+      </w:r>
+      <w:r>
+        <w:rPr>
+          <w:noProof/>
+          <w:lang w:val="fi-FI"/>
+        </w:rPr>
+        <w:t>Ydinkeskusta on lähinnä pelkästään biomorfeille suunnattu</w:t>
+      </w:r>
+      <w:r>
+        <w:rPr>
+          <w:noProof/>
+          <w:lang w:val="fi-FI"/>
+        </w:rPr>
+        <w:t>.</w:t>
+      </w:r>
+      <w:r>
+        <w:rPr>
+          <w:noProof/>
+          <w:lang w:val="fi-FI"/>
+        </w:rPr>
+        <w:t xml:space="preserve"> Ulkokaaressa on insinöörien suosima </w:t>
+      </w:r>
+      <w:r>
+        <w:rPr>
+          <w:i/>
+          <w:noProof/>
+          <w:lang w:val="fi-FI"/>
+        </w:rPr>
+        <w:t>Bonita and the Droplet</w:t>
+      </w:r>
+      <w:r>
+        <w:rPr>
+          <w:noProof/>
+          <w:lang w:val="fi-FI"/>
+        </w:rPr>
+        <w:t xml:space="preserve"> –baari.</w:t>
+      </w:r>
+    </w:p>
+    <w:p>
+      <w:pPr>
+        <w:rPr>
+          <w:noProof/>
+          <w:lang w:val="fi-FI"/>
+        </w:rPr>
+      </w:pPr>
+    </w:p>
+    <w:p>
+      <w:pPr>
+        <w:rPr>
+          <w:noProof/>
+          <w:lang w:val="fi-FI"/>
+        </w:rPr>
+      </w:pPr>
+      <w:r>
+        <w:rPr>
+          <w:noProof/>
+          <w:lang w:val="fi-FI"/>
+        </w:rPr>
+        <w:t xml:space="preserve">Arturossa on </w:t>
+      </w:r>
+      <w:r>
+        <w:rPr>
+          <w:noProof/>
+          <w:lang w:val="fi-FI"/>
+        </w:rPr>
+        <w:t>pari</w:t>
+      </w:r>
+      <w:r>
+        <w:rPr>
+          <w:noProof/>
+          <w:lang w:val="fi-FI"/>
+        </w:rPr>
+        <w:t xml:space="preserve"> kierrepainovoimassa olevaa kohtaa. </w:t>
+      </w:r>
+      <w:r>
+        <w:rPr>
+          <w:noProof/>
+          <w:lang w:val="fi-FI"/>
+        </w:rPr>
+        <w:t xml:space="preserve">Toinen on pieni, pyörivä lieriö, toinen </w:t>
+      </w:r>
+      <w:r>
+        <w:rPr>
+          <w:noProof/>
+          <w:lang w:val="fi-FI"/>
+        </w:rPr>
+        <w:t>donitsi</w:t>
+      </w:r>
+      <w:r>
+        <w:rPr>
+          <w:noProof/>
+          <w:lang w:val="fi-FI"/>
+        </w:rPr>
+        <w:t xml:space="preserve">. </w:t>
+      </w:r>
+      <w:r>
+        <w:rPr>
+          <w:noProof/>
+          <w:lang w:val="fi-FI"/>
+        </w:rPr>
+        <w:t>Molemmat</w:t>
+      </w:r>
+      <w:r>
+        <w:rPr>
+          <w:noProof/>
+          <w:lang w:val="fi-FI"/>
+        </w:rPr>
+        <w:t xml:space="preserve"> pyörivät 2 kierrosta minuutissa; </w:t>
+      </w:r>
+      <w:r>
+        <w:rPr>
+          <w:noProof/>
+          <w:lang w:val="fi-FI"/>
+        </w:rPr>
+        <w:t>lieriössä paino</w:t>
+      </w:r>
+      <w:r>
+        <w:rPr>
+          <w:noProof/>
+          <w:lang w:val="fi-FI"/>
+        </w:rPr>
+        <w:t>voima on 0.09</w:t>
+      </w:r>
+      <w:r>
+        <w:rPr>
+          <w:noProof/>
+          <w:lang w:val="fi-FI"/>
+        </w:rPr>
+        <w:t xml:space="preserve"> G, donitsissa </w:t>
+      </w:r>
+      <w:r>
+        <w:rPr>
+          <w:noProof/>
+          <w:lang w:val="fi-FI"/>
+        </w:rPr>
+        <w:t>0.17</w:t>
+      </w:r>
+      <w:r>
+        <w:rPr>
+          <w:noProof/>
+          <w:lang w:val="fi-FI"/>
+        </w:rPr>
+        <w:t xml:space="preserve"> G.</w:t>
+      </w:r>
+    </w:p>
+    <w:p>
+      <w:pPr>
+        <w:rPr>
+          <w:noProof/>
+          <w:lang w:val="fi-FI"/>
+        </w:rPr>
+      </w:pPr>
+    </w:p>
+    <w:p>
+      <w:pPr>
+        <w:rPr>
+          <w:noProof/>
+          <w:lang w:val="fi-FI"/>
+        </w:rPr>
+      </w:pPr>
+      <w:r>
+        <w:rPr>
+          <w:noProof/>
+          <w:lang w:val="fi-FI"/>
+        </w:rPr>
+        <w:t>Keskuskuplassa sijaitsee mikropainovoimapuutarhoita</w:t>
+      </w:r>
+      <w:r>
+        <w:rPr>
+          <w:noProof/>
+          <w:lang w:val="fi-FI"/>
+        </w:rPr>
+        <w:t xml:space="preserve"> sekä biomorfien asuintiloja. Painovoimasta pitävämmät </w:t>
+      </w:r>
+      <w:r>
+        <w:rPr>
+          <w:noProof/>
+          <w:lang w:val="fi-FI"/>
+        </w:rPr>
+        <w:t>asuvat donitsin tiloissa. Lieriössä on virkistysalue: pienen painovoiman puutarha</w:t>
+      </w:r>
+      <w:r>
+        <w:rPr>
+          <w:noProof/>
+          <w:lang w:val="fi-FI"/>
+        </w:rPr>
+        <w:t xml:space="preserve">, </w:t>
+      </w:r>
+      <w:r>
+        <w:rPr>
+          <w:i/>
+          <w:noProof/>
+          <w:lang w:val="fi-FI"/>
+        </w:rPr>
+        <w:t xml:space="preserve">Torch Ship </w:t>
+      </w:r>
+      <w:r>
+        <w:rPr>
+          <w:noProof/>
+          <w:lang w:val="fi-FI"/>
+        </w:rPr>
+        <w:t>–</w:t>
+      </w:r>
+      <w:r>
+        <w:rPr>
+          <w:noProof/>
+          <w:lang w:val="fi-FI"/>
+        </w:rPr>
+        <w:t>ravintola</w:t>
+      </w:r>
+      <w:r>
+        <w:rPr>
+          <w:noProof/>
+          <w:lang w:val="fi-FI"/>
+        </w:rPr>
+        <w:t xml:space="preserve"> sekä markkinoinnin tilat.</w:t>
+      </w:r>
+    </w:p>
+    <w:p>
+      <w:pPr>
+        <w:rPr>
+          <w:noProof/>
+          <w:lang w:val="fi-FI"/>
+        </w:rPr>
+      </w:pPr>
+    </w:p>
+    <w:p>
+      <w:pPr>
+        <w:rPr>
+          <w:noProof/>
+          <w:lang w:val="fi-FI"/>
+        </w:rPr>
+      </w:pPr>
+      <w:r>
+        <w:rPr>
+          <w:noProof/>
+          <w:lang w:val="fi-FI"/>
+        </w:rPr>
+        <w:t xml:space="preserve">Reaktori on erillisessä kuplassa, lähellä </w:t>
+      </w:r>
+      <w:r>
+        <w:rPr>
+          <w:noProof/>
+          <w:lang w:val="fi-FI"/>
+        </w:rPr>
+        <w:t xml:space="preserve">jalostamoa ja telakkaa. </w:t>
+      </w:r>
+      <w:r>
+        <w:rPr>
+          <w:noProof/>
+          <w:lang w:val="fi-FI"/>
+        </w:rPr>
+        <w:t xml:space="preserve">Sen viereinen rima </w:t>
+      </w:r>
+      <w:r>
+        <w:rPr>
+          <w:noProof/>
+          <w:lang w:val="fi-FI"/>
+        </w:rPr>
+        <w:t>toimii jääasteroidejen kiinnityspisteenä.</w:t>
+      </w:r>
+    </w:p>
+    <w:p>
+      <w:pPr>
+        <w:rPr>
+          <w:noProof/>
+          <w:lang w:val="fi-FI"/>
+        </w:rPr>
+      </w:pPr>
+    </w:p>
+    <w:p>
+      <w:pPr>
+        <w:pStyle w:val="Heading3"/>
+        <w:rPr>
+          <w:noProof/>
+        </w:rPr>
+      </w:pPr>
+      <w:r>
+        <w:rPr>
+          <w:noProof/>
+        </w:rPr>
+        <w:t>Talous</w:t>
+      </w:r>
+    </w:p>
+    <w:p>
+      <w:pPr>
+        <w:rPr>
+          <w:lang w:val="fi-FI"/>
+        </w:rPr>
+      </w:pPr>
+      <w:r>
+        <w:rPr>
+          <w:lang w:val="fi-FI"/>
+        </w:rPr>
+        <w:t xml:space="preserve">Aseman energia tulee 200 </w:t>
+      </w:r>
+      <w:proofErr w:type="spellStart"/>
+      <w:r>
+        <w:rPr>
+          <w:lang w:val="fi-FI"/>
+        </w:rPr>
+        <w:t>GW:n</w:t>
+      </w:r>
+      <w:proofErr w:type="spellEnd"/>
+      <w:r>
+        <w:rPr>
+          <w:lang w:val="fi-FI"/>
+        </w:rPr>
+        <w:t xml:space="preserve"> fuusioreaktorista.</w:t>
+      </w:r>
+    </w:p>
+    <w:p>
+      <w:pPr>
+        <w:rPr>
+          <w:lang w:val="fi-FI"/>
+        </w:rPr>
+      </w:pPr>
+    </w:p>
+    <w:p>
+      <w:pPr>
+        <w:rPr>
+          <w:noProof/>
+          <w:lang w:val="fi-FI"/>
+        </w:rPr>
+      </w:pPr>
+      <w:r>
+        <w:rPr>
+          <w:noProof/>
+          <w:lang w:val="fi-FI"/>
+        </w:rPr>
+        <w:t>Casa Arturo toimii anarkistisella mainetaloudella. Omaisuus on aika tavalla yhteistä ja oikeastaan kaikki saavat käyttää kaikkea. Isoin fabrikaattori on rungon ulkopuolella, ja sillä tulostetaan rakettimoottorin osia. Ainakin kuusi pienempää laitetta on eri puolilla habia, ruokajärjestelmien lisäksi.</w:t>
+      </w:r>
+    </w:p>
+    <w:p>
+      <w:pPr>
+        <w:rPr>
+          <w:noProof/>
+          <w:lang w:val="fi-FI"/>
+        </w:rPr>
+      </w:pPr>
+    </w:p>
+    <w:p>
+      <w:pPr>
+        <w:rPr>
+          <w:noProof/>
+          <w:lang w:val="fi-FI"/>
+        </w:rPr>
+      </w:pPr>
+      <w:r>
+        <w:rPr>
+          <w:noProof/>
+          <w:lang w:val="fi-FI"/>
+        </w:rPr>
+        <w:t xml:space="preserve">Casa Arturo ei ole köyhä, mutta se on taloudellinen: haaskausta katsotaan hyvin pahalla, ja tästä seuraa pikainen puhuttelu, ellei jopa menolippu kokonaan muualle. </w:t>
+      </w:r>
+      <w:r>
+        <w:rPr>
+          <w:noProof/>
+          <w:lang w:val="fi-FI"/>
+        </w:rPr>
+        <w:t>Toisaalta asteroideja ja vetyä riittää.</w:t>
+      </w:r>
+    </w:p>
+    <w:p>
+      <w:pPr>
+        <w:rPr>
+          <w:noProof/>
+          <w:lang w:val="fi-FI"/>
+        </w:rPr>
+      </w:pPr>
+    </w:p>
+    <w:p>
+      <w:pPr>
+        <w:rPr>
+          <w:noProof/>
+          <w:lang w:val="fi-FI"/>
+        </w:rPr>
+      </w:pPr>
+      <w:r>
+        <w:rPr>
+          <w:noProof/>
+          <w:lang w:val="fi-FI"/>
+        </w:rPr>
+        <w:t>Arturo pyörittää jatkuvasti 50 kaivosdronen laivuetta, joka kulkee lähialueen kivillä ja lähettelee niitä asemalle. Nämä ovat taloudellisia, hitaasti liikkuvia laitteita, joissa ei ole egocastereita; ne toimivat</w:t>
+      </w:r>
+      <w:r>
+        <w:rPr>
+          <w:noProof/>
+          <w:lang w:val="fi-FI"/>
+        </w:rPr>
+        <w:t xml:space="preserve"> automatiikalla ja tarvittaessa</w:t>
+      </w:r>
+      <w:r>
+        <w:rPr>
+          <w:noProof/>
+          <w:lang w:val="fi-FI"/>
+        </w:rPr>
+        <w:t xml:space="preserve"> kauko-ohjauksella. Kaivosdronet toimittavat jäätä ja kiviä </w:t>
+      </w:r>
+      <w:r>
+        <w:rPr>
+          <w:noProof/>
+          <w:lang w:val="fi-FI"/>
+        </w:rPr>
+        <w:t xml:space="preserve">Casa Arturolle parin viikon välein; </w:t>
+      </w:r>
+      <w:r>
+        <w:rPr>
+          <w:noProof/>
+          <w:lang w:val="fi-FI"/>
+        </w:rPr>
+        <w:t>niiden retket ovat noin kahden vuoden mittaisia.</w:t>
+      </w:r>
+      <w:r>
+        <w:rPr>
+          <w:noProof/>
+          <w:lang w:val="fi-FI"/>
+        </w:rPr>
+        <w:t xml:space="preserve"> 50 etäällä toimivaa dronea tekee hidasta kierrosta ja kimmottelee</w:t>
+      </w:r>
+      <w:r>
+        <w:rPr>
+          <w:noProof/>
+          <w:lang w:val="fi-FI"/>
+        </w:rPr>
+        <w:t xml:space="preserve"> jäitä ja kiviä Arturoa kohti. Arturon lähellä taas paikalliset tugit ottavat koppeja </w:t>
+      </w:r>
+      <w:r>
+        <w:rPr>
+          <w:noProof/>
+          <w:lang w:val="fi-FI"/>
+        </w:rPr>
+        <w:t>näistä.</w:t>
+      </w:r>
+    </w:p>
+    <w:p>
+      <w:pPr>
+        <w:rPr>
+          <w:noProof/>
+          <w:lang w:val="fi-FI"/>
+        </w:rPr>
+      </w:pPr>
+    </w:p>
+    <w:p>
+      <w:pPr>
+        <w:rPr>
+          <w:noProof/>
+          <w:lang w:val="fi-FI"/>
+        </w:rPr>
+      </w:pPr>
+      <w:r>
+        <w:rPr>
+          <w:noProof/>
+          <w:lang w:val="fi-FI"/>
+        </w:rPr>
+        <w:t xml:space="preserve">Etädroneja huolletaan niiden </w:t>
+      </w:r>
+      <w:r>
+        <w:rPr>
+          <w:noProof/>
+          <w:lang w:val="fi-FI"/>
+        </w:rPr>
+        <w:t xml:space="preserve">radan käydessä lähellä Arturoa. Jokainen laite saa </w:t>
       </w:r>
       <w:r>
         <w:rPr>
@@ -21795,573 +22758,7 @@
           <w:lang w:val="fi-FI"/>
         </w:rPr>
         <w:lastRenderedPageBreak/>
-        <w:t>vaiheessa vaihtanut kehoa.</w:t>
-      </w:r>
-    </w:p>
-    <w:p>
-      <w:pPr>
-        <w:rPr>
-          <w:noProof/>
-          <w:lang w:val="fi-FI"/>
-        </w:rPr>
-      </w:pPr>
-    </w:p>
-    <w:p>
-      <w:pPr>
-        <w:pStyle w:val="Heading3"/>
-        <w:rPr>
-          <w:noProof/>
-        </w:rPr>
-      </w:pPr>
-      <w:r>
-        <w:rPr>
-          <w:noProof/>
-        </w:rPr>
-        <w:t>Fyysinen rakenne</w:t>
-      </w:r>
-    </w:p>
-    <w:p>
-      <w:pPr>
-        <w:rPr>
-          <w:noProof/>
-          <w:lang w:val="fi-FI"/>
-        </w:rPr>
-      </w:pPr>
-      <w:r>
-        <w:rPr>
-          <w:noProof/>
-          <w:lang w:val="fi-FI"/>
-        </w:rPr>
-        <w:t>Casa Arturo on</w:t>
-      </w:r>
-      <w:r>
-        <w:rPr>
-          <w:noProof/>
-          <w:lang w:val="fi-FI"/>
-        </w:rPr>
-        <w:t xml:space="preserve"> Nuestro-habi, kaksi sisäkkäistä geodesi-palloa ja joukko tuki</w:t>
-      </w:r>
-      <w:r>
-        <w:rPr>
-          <w:noProof/>
-          <w:lang w:val="fi-FI"/>
-        </w:rPr>
-        <w:t>rimoja. Ulomman pallon säde on 2</w:t>
-      </w:r>
-      <w:r>
-        <w:rPr>
-          <w:noProof/>
-          <w:lang w:val="fi-FI"/>
-        </w:rPr>
-        <w:t>00m, sisemmän</w:t>
-      </w:r>
-      <w:r>
-        <w:rPr>
-          <w:noProof/>
-          <w:lang w:val="fi-FI"/>
-        </w:rPr>
-        <w:t xml:space="preserve"> </w:t>
-      </w:r>
-      <w:r>
-        <w:rPr>
-          <w:noProof/>
-          <w:lang w:val="fi-FI"/>
-        </w:rPr>
-        <w:t>65</w:t>
-      </w:r>
-      <w:r>
-        <w:rPr>
-          <w:noProof/>
-          <w:lang w:val="fi-FI"/>
-        </w:rPr>
-        <w:t>m. Ulompi pallo on täynnä inerttiä kaasua ja sen tehtävä on suojata kosmiselta säteilyltä sekä toimia typpivarastona.</w:t>
-      </w:r>
-      <w:r>
-        <w:rPr>
-          <w:noProof/>
-          <w:lang w:val="fi-FI"/>
-        </w:rPr>
-        <w:t xml:space="preserve"> </w:t>
-      </w:r>
-      <w:r>
-        <w:rPr>
-          <w:noProof/>
-          <w:lang w:val="fi-FI"/>
-        </w:rPr>
-        <w:t>Ulomman kuplan paine on 0.2 bar, riittävä biomorfeille hengityslaitteen kanssa. Mukavaa siellä ei ole, mutta ilmasäiliötä lukuunottamatta muita apuvälineitä ei tarvita.</w:t>
-      </w:r>
-    </w:p>
-    <w:p>
-      <w:pPr>
-        <w:rPr>
-          <w:noProof/>
-          <w:lang w:val="fi-FI"/>
-        </w:rPr>
-      </w:pPr>
-    </w:p>
-    <w:p>
-      <w:pPr>
-        <w:rPr>
-          <w:noProof/>
-          <w:lang w:val="fi-FI"/>
-        </w:rPr>
-      </w:pPr>
-      <w:r>
-        <w:rPr>
-          <w:noProof/>
-          <w:lang w:val="fi-FI"/>
-        </w:rPr>
-        <w:t xml:space="preserve">Sisempi pallo sekä rimojen käytävät sisältää hengitettävää ilmaa. Rimojen päässä ovat rakettitelakat, reaktori, asteroidilouhimot ja vastaavat. Tyypillisesti mitä insinöörihenkisempi asukas, sitä kauempana keskustasta asuu. </w:t>
-      </w:r>
-      <w:r>
-        <w:rPr>
-          <w:noProof/>
-          <w:lang w:val="fi-FI"/>
-        </w:rPr>
-        <w:t>Ydinkeskusta on lähinnä pelkästään biomorfeille suunnattu</w:t>
-      </w:r>
-      <w:r>
-        <w:rPr>
-          <w:noProof/>
-          <w:lang w:val="fi-FI"/>
-        </w:rPr>
-        <w:t>.</w:t>
-      </w:r>
-      <w:r>
-        <w:rPr>
-          <w:noProof/>
-          <w:lang w:val="fi-FI"/>
-        </w:rPr>
-        <w:t xml:space="preserve"> Ulkokaaressa on insinöörien suosima </w:t>
-      </w:r>
-      <w:r>
-        <w:rPr>
-          <w:i/>
-          <w:noProof/>
-          <w:lang w:val="fi-FI"/>
-        </w:rPr>
-        <w:t>Bonita and the Droplet</w:t>
-      </w:r>
-      <w:r>
-        <w:rPr>
-          <w:noProof/>
-          <w:lang w:val="fi-FI"/>
-        </w:rPr>
-        <w:t xml:space="preserve"> –baari.</w:t>
-      </w:r>
-    </w:p>
-    <w:p>
-      <w:pPr>
-        <w:rPr>
-          <w:noProof/>
-          <w:lang w:val="fi-FI"/>
-        </w:rPr>
-      </w:pPr>
-    </w:p>
-    <w:p>
-      <w:pPr>
-        <w:rPr>
-          <w:noProof/>
-          <w:lang w:val="fi-FI"/>
-        </w:rPr>
-      </w:pPr>
-      <w:r>
-        <w:rPr>
-          <w:noProof/>
-          <w:lang w:val="fi-FI"/>
-        </w:rPr>
-        <w:t xml:space="preserve">Arturossa on </w:t>
-      </w:r>
-      <w:r>
-        <w:rPr>
-          <w:noProof/>
-          <w:lang w:val="fi-FI"/>
-        </w:rPr>
-        <w:t>pari</w:t>
-      </w:r>
-      <w:r>
-        <w:rPr>
-          <w:noProof/>
-          <w:lang w:val="fi-FI"/>
-        </w:rPr>
-        <w:t xml:space="preserve"> kierrepainovoimassa olevaa kohtaa. </w:t>
-      </w:r>
-      <w:r>
-        <w:rPr>
-          <w:noProof/>
-          <w:lang w:val="fi-FI"/>
-        </w:rPr>
-        <w:t xml:space="preserve">Toinen on pieni, pyörivä lieriö, toinen </w:t>
-      </w:r>
-      <w:r>
-        <w:rPr>
-          <w:noProof/>
-          <w:lang w:val="fi-FI"/>
-        </w:rPr>
-        <w:t>donitsi</w:t>
-      </w:r>
-      <w:r>
-        <w:rPr>
-          <w:noProof/>
-          <w:lang w:val="fi-FI"/>
-        </w:rPr>
-        <w:t xml:space="preserve">. </w:t>
-      </w:r>
-      <w:r>
-        <w:rPr>
-          <w:noProof/>
-          <w:lang w:val="fi-FI"/>
-        </w:rPr>
-        <w:t>Molemmat</w:t>
-      </w:r>
-      <w:r>
-        <w:rPr>
-          <w:noProof/>
-          <w:lang w:val="fi-FI"/>
-        </w:rPr>
-        <w:t xml:space="preserve"> pyörivät 2 kierrosta minuutissa; </w:t>
-      </w:r>
-      <w:r>
-        <w:rPr>
-          <w:noProof/>
-          <w:lang w:val="fi-FI"/>
-        </w:rPr>
-        <w:t>lieriössä paino</w:t>
-      </w:r>
-      <w:r>
-        <w:rPr>
-          <w:noProof/>
-          <w:lang w:val="fi-FI"/>
-        </w:rPr>
-        <w:t>voima on 0.09</w:t>
-      </w:r>
-      <w:r>
-        <w:rPr>
-          <w:noProof/>
-          <w:lang w:val="fi-FI"/>
-        </w:rPr>
-        <w:t xml:space="preserve"> G, donitsissa </w:t>
-      </w:r>
-      <w:r>
-        <w:rPr>
-          <w:noProof/>
-          <w:lang w:val="fi-FI"/>
-        </w:rPr>
-        <w:t>0.17</w:t>
-      </w:r>
-      <w:r>
-        <w:rPr>
-          <w:noProof/>
-          <w:lang w:val="fi-FI"/>
-        </w:rPr>
-        <w:t xml:space="preserve"> G.</w:t>
-      </w:r>
-    </w:p>
-    <w:p>
-      <w:pPr>
-        <w:rPr>
-          <w:noProof/>
-          <w:lang w:val="fi-FI"/>
-        </w:rPr>
-      </w:pPr>
-    </w:p>
-    <w:p>
-      <w:pPr>
-        <w:rPr>
-          <w:noProof/>
-          <w:lang w:val="fi-FI"/>
-        </w:rPr>
-      </w:pPr>
-      <w:r>
-        <w:rPr>
-          <w:noProof/>
-          <w:lang w:val="fi-FI"/>
-        </w:rPr>
-        <w:t>Keskuskuplassa sijaitsee mikropainovoimapuutarhoita</w:t>
-      </w:r>
-      <w:r>
-        <w:rPr>
-          <w:noProof/>
-          <w:lang w:val="fi-FI"/>
-        </w:rPr>
-        <w:t xml:space="preserve"> sekä biomorfien asuintiloja. Painovoimasta pitävämmät </w:t>
-      </w:r>
-      <w:r>
-        <w:rPr>
-          <w:noProof/>
-          <w:lang w:val="fi-FI"/>
-        </w:rPr>
-        <w:t>asuvat donitsin tiloissa. Lieriössä on virkistysalue: pienen painovoiman puutarha</w:t>
-      </w:r>
-      <w:r>
-        <w:rPr>
-          <w:noProof/>
-          <w:lang w:val="fi-FI"/>
-        </w:rPr>
-        <w:t xml:space="preserve">, </w:t>
-      </w:r>
-      <w:r>
-        <w:rPr>
-          <w:i/>
-          <w:noProof/>
-          <w:lang w:val="fi-FI"/>
-        </w:rPr>
-        <w:t xml:space="preserve">Torch Ship </w:t>
-      </w:r>
-      <w:r>
-        <w:rPr>
-          <w:noProof/>
-          <w:lang w:val="fi-FI"/>
-        </w:rPr>
-        <w:t>–</w:t>
-      </w:r>
-      <w:r>
-        <w:rPr>
-          <w:noProof/>
-          <w:lang w:val="fi-FI"/>
-        </w:rPr>
-        <w:t>ravintola</w:t>
-      </w:r>
-      <w:r>
-        <w:rPr>
-          <w:noProof/>
-          <w:lang w:val="fi-FI"/>
-        </w:rPr>
-        <w:t xml:space="preserve"> sekä markkinoinnin tilat.</w:t>
-      </w:r>
-    </w:p>
-    <w:p>
-      <w:pPr>
-        <w:rPr>
-          <w:noProof/>
-          <w:lang w:val="fi-FI"/>
-        </w:rPr>
-      </w:pPr>
-    </w:p>
-    <w:p>
-      <w:pPr>
-        <w:rPr>
-          <w:noProof/>
-          <w:lang w:val="fi-FI"/>
-        </w:rPr>
-      </w:pPr>
-      <w:r>
-        <w:rPr>
-          <w:noProof/>
-          <w:lang w:val="fi-FI"/>
-        </w:rPr>
-        <w:t xml:space="preserve">Reaktori on erillisessä kuplassa, lähellä </w:t>
-      </w:r>
-      <w:r>
-        <w:rPr>
-          <w:noProof/>
-          <w:lang w:val="fi-FI"/>
-        </w:rPr>
-        <w:t xml:space="preserve">jalostamoa ja telakkaa. </w:t>
-      </w:r>
-      <w:r>
-        <w:rPr>
-          <w:noProof/>
-          <w:lang w:val="fi-FI"/>
-        </w:rPr>
-        <w:t xml:space="preserve">Sen viereinen rima </w:t>
-      </w:r>
-      <w:r>
-        <w:rPr>
-          <w:noProof/>
-          <w:lang w:val="fi-FI"/>
-        </w:rPr>
-        <w:t>toimii jääasteroidejen kiinnityspisteenä.</w:t>
-      </w:r>
-    </w:p>
-    <w:p>
-      <w:pPr>
-        <w:rPr>
-          <w:noProof/>
-          <w:lang w:val="fi-FI"/>
-        </w:rPr>
-      </w:pPr>
-    </w:p>
-    <w:p>
-      <w:pPr>
-        <w:pStyle w:val="Heading3"/>
-        <w:rPr>
-          <w:noProof/>
-        </w:rPr>
-      </w:pPr>
-      <w:r>
-        <w:rPr>
-          <w:noProof/>
-        </w:rPr>
-        <w:t>Talous</w:t>
-      </w:r>
-    </w:p>
-    <w:p>
-      <w:pPr>
-        <w:rPr>
-          <w:lang w:val="fi-FI"/>
-        </w:rPr>
-      </w:pPr>
-      <w:r>
-        <w:rPr>
-          <w:lang w:val="fi-FI"/>
-        </w:rPr>
-        <w:t>Aseman energia tulee 200 GW:n fuusioreaktorista.</w:t>
-      </w:r>
-    </w:p>
-    <w:p>
-      <w:pPr>
-        <w:rPr>
-          <w:lang w:val="fi-FI"/>
-        </w:rPr>
-      </w:pPr>
-    </w:p>
-    <w:p>
-      <w:pPr>
-        <w:rPr>
-          <w:noProof/>
-          <w:lang w:val="fi-FI"/>
-        </w:rPr>
-      </w:pPr>
-      <w:r>
-        <w:rPr>
-          <w:noProof/>
-          <w:lang w:val="fi-FI"/>
-        </w:rPr>
-        <w:t>Casa Arturo toimii anarkistisella mainetaloudella. Omaisuus on aika tavalla yhteistä ja oikeastaan kaikki saavat käyttää kaikkea. Isoin fabrikaattori on rungon ulkopuolella, ja sillä tulostetaan rakettimoottorin osia. Ainakin kuusi pienempää laitetta on eri puolilla habia, ruokajärjestelmien lisäksi.</w:t>
-      </w:r>
-    </w:p>
-    <w:p>
-      <w:pPr>
-        <w:rPr>
-          <w:noProof/>
-          <w:lang w:val="fi-FI"/>
-        </w:rPr>
-      </w:pPr>
-    </w:p>
-    <w:p>
-      <w:pPr>
-        <w:rPr>
-          <w:noProof/>
-          <w:lang w:val="fi-FI"/>
-        </w:rPr>
-      </w:pPr>
-      <w:r>
-        <w:rPr>
-          <w:noProof/>
-          <w:lang w:val="fi-FI"/>
-        </w:rPr>
-        <w:t xml:space="preserve">Casa Arturo ei ole köyhä, mutta se on taloudellinen: haaskausta katsotaan hyvin pahalla, ja tästä seuraa pikainen puhuttelu, ellei jopa menolippu kokonaan muualle. </w:t>
-      </w:r>
-      <w:r>
-        <w:rPr>
-          <w:noProof/>
-          <w:lang w:val="fi-FI"/>
-        </w:rPr>
-        <w:t>Toisaalta asteroideja ja vetyä riittää.</w:t>
-      </w:r>
-    </w:p>
-    <w:p>
-      <w:pPr>
-        <w:rPr>
-          <w:noProof/>
-          <w:lang w:val="fi-FI"/>
-        </w:rPr>
-      </w:pPr>
-    </w:p>
-    <w:p>
-      <w:pPr>
-        <w:rPr>
-          <w:noProof/>
-          <w:lang w:val="fi-FI"/>
-        </w:rPr>
-      </w:pPr>
-      <w:r>
-        <w:rPr>
-          <w:noProof/>
-          <w:lang w:val="fi-FI"/>
-        </w:rPr>
-        <w:t>Arturo pyörittää jatkuvasti 50 kaivosdronen laivuetta, joka kulkee lähialueen kivillä ja lähettelee niitä asemalle. Nämä ovat taloudellisia, hitaasti liikkuvia laitteita, joissa ei ole egocastereita; ne toimivat</w:t>
-      </w:r>
-      <w:r>
-        <w:rPr>
-          <w:noProof/>
-          <w:lang w:val="fi-FI"/>
-        </w:rPr>
-        <w:t xml:space="preserve"> automatiikalla ja tarvittaessa</w:t>
-      </w:r>
-      <w:r>
-        <w:rPr>
-          <w:noProof/>
-          <w:lang w:val="fi-FI"/>
-        </w:rPr>
-        <w:t xml:space="preserve"> kauko-ohjauksella. Kaivosdronet toimittavat jäätä ja kiviä </w:t>
-      </w:r>
-      <w:r>
-        <w:rPr>
-          <w:noProof/>
-          <w:lang w:val="fi-FI"/>
-        </w:rPr>
-        <w:t xml:space="preserve">Casa Arturolle parin viikon välein; </w:t>
-      </w:r>
-      <w:r>
-        <w:rPr>
-          <w:noProof/>
-          <w:lang w:val="fi-FI"/>
-        </w:rPr>
-        <w:t>niiden retket ovat noin kahden vuoden mittaisia.</w:t>
-      </w:r>
-      <w:r>
-        <w:rPr>
-          <w:noProof/>
-          <w:lang w:val="fi-FI"/>
-        </w:rPr>
-        <w:t xml:space="preserve"> 50 etäällä toimivaa dronea tekee hidasta kierrosta ja kimmottelee</w:t>
-      </w:r>
-      <w:r>
-        <w:rPr>
-          <w:noProof/>
-          <w:lang w:val="fi-FI"/>
-        </w:rPr>
-        <w:t xml:space="preserve"> jäitä ja kiviä Arturoa kohti. Arturon lähellä taas paikalliset tugit ottavat koppeja </w:t>
-      </w:r>
-      <w:r>
-        <w:rPr>
-          <w:noProof/>
-          <w:lang w:val="fi-FI"/>
-        </w:rPr>
-        <w:t>näistä.</w:t>
-      </w:r>
-    </w:p>
-    <w:p>
-      <w:pPr>
-        <w:rPr>
-          <w:noProof/>
-          <w:lang w:val="fi-FI"/>
-        </w:rPr>
-      </w:pPr>
-    </w:p>
-    <w:p>
-      <w:pPr>
-        <w:rPr>
-          <w:noProof/>
-          <w:lang w:val="fi-FI"/>
-        </w:rPr>
-      </w:pPr>
-      <w:r>
-        <w:rPr>
-          <w:noProof/>
-          <w:lang w:val="fi-FI"/>
-        </w:rPr>
-        <w:lastRenderedPageBreak/>
-        <w:t xml:space="preserve">Etädroneja huolletaan niiden </w:t>
-      </w:r>
-      <w:r>
-        <w:rPr>
-          <w:noProof/>
-          <w:lang w:val="fi-FI"/>
-        </w:rPr>
-        <w:t>radan käydessä lähellä Arturoa. Jokainen laite saa huollon kahden vuoden välein.</w:t>
+        <w:t>huollon kahden vuoden välein.</w:t>
       </w:r>
     </w:p>
     <w:p>
@@ -23086,15 +23483,7 @@
           <w:noProof/>
           <w:lang w:val="fi-FI"/>
         </w:rPr>
-        <w:t xml:space="preserve">iomorfia vaikuttaa Exarchialla. Puolet </w:t>
-      </w:r>
-      <w:r>
-        <w:rPr>
-          <w:noProof/>
-          <w:lang w:val="fi-FI"/>
-        </w:rPr>
-        <w:lastRenderedPageBreak/>
-        <w:t>näistä asuu donitsissa</w:t>
+        <w:t>iomorfia vaikuttaa Exarchialla. Puolet näistä asuu donitsissa</w:t>
       </w:r>
       <w:r>
         <w:rPr>
@@ -23523,7 +23912,21 @@
         <w:rPr>
           <w:lang w:val="fi-FI"/>
         </w:rPr>
-        <w:t xml:space="preserve"> tankkihabia)</w:t>
+        <w:t xml:space="preserve"> </w:t>
+      </w:r>
+      <w:proofErr w:type="spellStart"/>
+      <w:r>
+        <w:rPr>
+          <w:lang w:val="fi-FI"/>
+        </w:rPr>
+        <w:t>tankkihabia</w:t>
+      </w:r>
+      <w:proofErr w:type="spellEnd"/>
+      <w:r>
+        <w:rPr>
+          <w:lang w:val="fi-FI"/>
+        </w:rPr>
+        <w:t>)</w:t>
       </w:r>
       <w:r>
         <w:rPr>
@@ -23715,7 +24118,6 @@
           <w:noProof/>
           <w:lang w:val="fi-FI"/>
         </w:rPr>
-        <w:lastRenderedPageBreak/>
         <w:t>Kielet</w:t>
       </w:r>
       <w:r>
@@ -23762,6 +24164,7 @@
           <w:noProof/>
           <w:lang w:val="fi-FI"/>
         </w:rPr>
+        <w:lastRenderedPageBreak/>
         <w:t>Uskonto</w:t>
       </w:r>
       <w:r>
@@ -23865,8 +24268,6 @@
         </w:rPr>
         <w:t>, Obinam</w:t>
       </w:r>
-      <w:bookmarkStart w:id="2" w:name="_GoBack"/>
-      <w:bookmarkEnd w:id="2"/>
     </w:p>
     <w:p>
       <w:pPr>
@@ -23923,8 +24324,8 @@
 </file>
 
 <file path=word/numbering.xml><?xml version="1.0" encoding="utf-8"?>
-<w:numbering xmlns:wpc="http://schemas.microsoft.com/office/word/2010/wordprocessingCanvas" xmlns:mo="http://schemas.microsoft.com/office/mac/office/2008/main" xmlns:mc="http://schemas.openxmlformats.org/markup-compatibility/2006" xmlns:mv="urn:schemas-microsoft-com:mac:vml" xmlns:o="urn:schemas-microsoft-com:office:office" xmlns:r="http://schemas.openxmlformats.org/officeDocument/2006/relationships" xmlns:m="http://schemas.openxmlformats.org/officeDocument/2006/math" xmlns:v="urn:schemas-microsoft-com:vml" xmlns:wp14="http://schemas.microsoft.com/office/word/2010/wordprocessingDrawing" xmlns:wp="http://schemas.openxmlformats.org/drawingml/2006/wordprocessingDrawing" xmlns:w10="urn:schemas-microsoft-com:office:word" xmlns:w="http://schemas.openxmlformats.org/wordprocessingml/2006/main" xmlns:w14="http://schemas.microsoft.com/office/word/2010/wordml" xmlns:w15="http://schemas.microsoft.com/office/word/2012/wordml" xmlns:wpg="http://schemas.microsoft.com/office/word/2010/wordprocessingGroup" xmlns:wpi="http://schemas.microsoft.com/office/word/2010/wordprocessingInk" xmlns:wne="http://schemas.microsoft.com/office/word/2006/wordml" xmlns:wps="http://schemas.microsoft.com/office/word/2010/wordprocessingShape" mc:Ignorable="w14 w15 wp14">
-  <w:abstractNum w:abstractNumId="0">
+<w:numbering xmlns:wpc="http://schemas.microsoft.com/office/word/2010/wordprocessingCanvas" xmlns:cx="http://schemas.microsoft.com/office/drawing/2014/chartex" xmlns:cx1="http://schemas.microsoft.com/office/drawing/2015/9/8/chartex" xmlns:cx2="http://schemas.microsoft.com/office/drawing/2015/10/21/chartex" xmlns:cx3="http://schemas.microsoft.com/office/drawing/2016/5/9/chartex" xmlns:cx4="http://schemas.microsoft.com/office/drawing/2016/5/10/chartex" xmlns:cx5="http://schemas.microsoft.com/office/drawing/2016/5/11/chartex" xmlns:cx6="http://schemas.microsoft.com/office/drawing/2016/5/12/chartex" xmlns:cx7="http://schemas.microsoft.com/office/drawing/2016/5/13/chartex" xmlns:cx8="http://schemas.microsoft.com/office/drawing/2016/5/14/chartex" xmlns:mc="http://schemas.openxmlformats.org/markup-compatibility/2006" xmlns:aink="http://schemas.microsoft.com/office/drawing/2016/ink" xmlns:am3d="http://schemas.microsoft.com/office/drawing/2017/model3d" xmlns:o="urn:schemas-microsoft-com:office:office" xmlns:oel="http://schemas.microsoft.com/office/2019/extlst" xmlns:r="http://schemas.openxmlformats.org/officeDocument/2006/relationships" xmlns:m="http://schemas.openxmlformats.org/officeDocument/2006/math" xmlns:v="urn:schemas-microsoft-com:vml" xmlns:wp14="http://schemas.microsoft.com/office/word/2010/wordprocessingDrawing" xmlns:wp="http://schemas.openxmlformats.org/drawingml/2006/wordprocessingDrawing" xmlns:w10="urn:schemas-microsoft-com:office:word" xmlns:w="http://schemas.openxmlformats.org/wordprocessingml/2006/main" xmlns:w14="http://schemas.microsoft.com/office/word/2010/wordml" xmlns:w15="http://schemas.microsoft.com/office/word/2012/wordml" xmlns:w16cex="http://schemas.microsoft.com/office/word/2018/wordml/cex" xmlns:w16cid="http://schemas.microsoft.com/office/word/2016/wordml/cid" xmlns:w16="http://schemas.microsoft.com/office/word/2018/wordml" xmlns:w16sdtdh="http://schemas.microsoft.com/office/word/2020/wordml/sdtdatahash" xmlns:w16se="http://schemas.microsoft.com/office/word/2015/wordml/symex" xmlns:wpg="http://schemas.microsoft.com/office/word/2010/wordprocessingGroup" xmlns:wpi="http://schemas.microsoft.com/office/word/2010/wordprocessingInk" xmlns:wne="http://schemas.microsoft.com/office/word/2006/wordml" xmlns:wps="http://schemas.microsoft.com/office/word/2010/wordprocessingShape" mc:Ignorable="w14 w15 w16se w16cid w16 w16cex w16sdtdh wp14">
+  <w:abstractNum w:abstractNumId="0" w15:restartNumberingAfterBreak="0">
     <w:nsid w:val="00000001"/>
     <w:multiLevelType w:val="multilevel"/>
     <w:tmpl w:val="D26E476E"/>
@@ -24073,7 +24474,7 @@
       </w:rPr>
     </w:lvl>
   </w:abstractNum>
-  <w:abstractNum w:abstractNumId="1">
+  <w:abstractNum w:abstractNumId="1" w15:restartNumberingAfterBreak="0">
     <w:nsid w:val="0CCB0002"/>
     <w:multiLevelType w:val="hybridMultilevel"/>
     <w:tmpl w:val="B48838D6"/>
@@ -24185,20 +24586,20 @@
       </w:rPr>
     </w:lvl>
   </w:abstractNum>
-  <w:num w:numId="1">
+  <w:num w:numId="1" w16cid:durableId="1263805421">
     <w:abstractNumId w:val="0"/>
   </w:num>
-  <w:num w:numId="2">
+  <w:num w:numId="2" w16cid:durableId="1245653333">
     <w:abstractNumId w:val="0"/>
   </w:num>
-  <w:num w:numId="3">
+  <w:num w:numId="3" w16cid:durableId="1130823987">
     <w:abstractNumId w:val="1"/>
   </w:num>
 </w:numbering>
 </file>
 
 <file path=word/styles.xml><?xml version="1.0" encoding="utf-8"?>
-<w:styles xmlns:mc="http://schemas.openxmlformats.org/markup-compatibility/2006" xmlns:r="http://schemas.openxmlformats.org/officeDocument/2006/relationships" xmlns:w="http://schemas.openxmlformats.org/wordprocessingml/2006/main" xmlns:w14="http://schemas.microsoft.com/office/word/2010/wordml" xmlns:w15="http://schemas.microsoft.com/office/word/2012/wordml" mc:Ignorable="w14 w15">
+<w:styles xmlns:mc="http://schemas.openxmlformats.org/markup-compatibility/2006" xmlns:r="http://schemas.openxmlformats.org/officeDocument/2006/relationships" xmlns:w="http://schemas.openxmlformats.org/wordprocessingml/2006/main" xmlns:w14="http://schemas.microsoft.com/office/word/2010/wordml" xmlns:w15="http://schemas.microsoft.com/office/word/2012/wordml" xmlns:w16cex="http://schemas.microsoft.com/office/word/2018/wordml/cex" xmlns:w16cid="http://schemas.microsoft.com/office/word/2016/wordml/cid" xmlns:w16="http://schemas.microsoft.com/office/word/2018/wordml" xmlns:w16sdtdh="http://schemas.microsoft.com/office/word/2020/wordml/sdtdatahash" xmlns:w16se="http://schemas.microsoft.com/office/word/2015/wordml/symex" mc:Ignorable="w14 w15 w16se w16cid w16 w16cex w16sdtdh">
   <w:docDefaults>
     <w:rPrDefault>
       <w:rPr>
@@ -24210,7 +24611,7 @@
     </w:rPrDefault>
     <w:pPrDefault/>
   </w:docDefaults>
-  <w:latentStyles w:defLockedState="0" w:defUIPriority="99" w:defSemiHidden="0" w:defUnhideWhenUsed="0" w:defQFormat="0" w:count="382">
+  <w:latentStyles w:defLockedState="0" w:defUIPriority="99" w:defSemiHidden="0" w:defUnhideWhenUsed="0" w:defQFormat="0" w:count="376">
     <w:lsdException w:name="Normal" w:uiPriority="0" w:qFormat="1"/>
     <w:lsdException w:name="heading 1" w:uiPriority="0" w:qFormat="1"/>
     <w:lsdException w:name="heading 2" w:semiHidden="1" w:uiPriority="0" w:unhideWhenUsed="1" w:qFormat="1"/>
@@ -24615,7 +25016,7 @@
       <w:outlineLvl w:val="0"/>
     </w:pPr>
     <w:rPr>
-      <w:rFonts w:ascii="Heliotype LET Plain:1.0" w:eastAsia="Lucida Sans Unicode" w:hAnsi="Heliotype LET Plain:1.0" w:cs="Tahoma"/>
+      <w:rFonts w:ascii="HELIOTYPE LET PLAIN:1.0" w:eastAsia="Lucida Sans Unicode" w:hAnsi="HELIOTYPE LET PLAIN:1.0" w:cs="Tahoma"/>
       <w:caps/>
       <w:sz w:val="36"/>
       <w:szCs w:val="36"/>
@@ -24639,7 +25040,7 @@
       <w:outlineLvl w:val="1"/>
     </w:pPr>
     <w:rPr>
-      <w:rFonts w:ascii="Heliotype LET Plain:1.0" w:eastAsia="Lucida Sans Unicode" w:hAnsi="Heliotype LET Plain:1.0" w:cs="Tahoma"/>
+      <w:rFonts w:ascii="HELIOTYPE LET PLAIN:1.0" w:eastAsia="Lucida Sans Unicode" w:hAnsi="HELIOTYPE LET PLAIN:1.0" w:cs="Tahoma"/>
       <w:caps/>
       <w:noProof/>
       <w:sz w:val="30"/>
@@ -24682,7 +25083,7 @@
       <w:outlineLvl w:val="3"/>
     </w:pPr>
     <w:rPr>
-      <w:rFonts w:ascii="Heliotype LET Plain:1.0" w:hAnsi="Heliotype LET Plain:1.0"/>
+      <w:rFonts w:ascii="HELIOTYPE LET PLAIN:1.0" w:hAnsi="HELIOTYPE LET PLAIN:1.0"/>
       <w:caps/>
       <w:sz w:val="22"/>
       <w:lang w:val="en-GB"/>
@@ -24823,7 +25224,7 @@
     <w:link w:val="Heading1"/>
     <w:rsid w:val="006923CF"/>
     <w:rPr>
-      <w:rFonts w:ascii="Heliotype LET Plain:1.0" w:eastAsia="Lucida Sans Unicode" w:hAnsi="Heliotype LET Plain:1.0" w:cs="Tahoma"/>
+      <w:rFonts w:ascii="HELIOTYPE LET PLAIN:1.0" w:eastAsia="Lucida Sans Unicode" w:hAnsi="HELIOTYPE LET PLAIN:1.0" w:cs="Tahoma"/>
       <w:caps/>
       <w:sz w:val="36"/>
       <w:szCs w:val="36"/>
@@ -24835,7 +25236,7 @@
     <w:link w:val="Heading2"/>
     <w:rsid w:val="006923CF"/>
     <w:rPr>
-      <w:rFonts w:ascii="Heliotype LET Plain:1.0" w:eastAsia="Lucida Sans Unicode" w:hAnsi="Heliotype LET Plain:1.0" w:cs="Tahoma"/>
+      <w:rFonts w:ascii="HELIOTYPE LET PLAIN:1.0" w:eastAsia="Lucida Sans Unicode" w:hAnsi="HELIOTYPE LET PLAIN:1.0" w:cs="Tahoma"/>
       <w:caps/>
       <w:noProof/>
       <w:sz w:val="30"/>
@@ -24849,7 +25250,7 @@
     <w:link w:val="Heading3"/>
     <w:rsid w:val="006923CF"/>
     <w:rPr>
-      <w:rFonts w:ascii="Heliotype LET Plain:1.0" w:eastAsia="Lucida Sans Unicode" w:hAnsi="Heliotype LET Plain:1.0" w:cs="Tahoma"/>
+      <w:rFonts w:ascii="HELIOTYPE LET PLAIN:1.0" w:eastAsia="Lucida Sans Unicode" w:hAnsi="HELIOTYPE LET PLAIN:1.0" w:cs="Tahoma"/>
       <w:caps/>
       <w:szCs w:val="28"/>
       <w:lang w:val="fi-FI"/>
@@ -24861,7 +25262,7 @@
     <w:link w:val="Heading4"/>
     <w:rsid w:val="006923CF"/>
     <w:rPr>
-      <w:rFonts w:ascii="Heliotype LET Plain:1.0" w:eastAsia="Times New Roman" w:hAnsi="Heliotype LET Plain:1.0" w:cs="Times New Roman"/>
+      <w:rFonts w:ascii="HELIOTYPE LET PLAIN:1.0" w:eastAsia="Times New Roman" w:hAnsi="HELIOTYPE LET PLAIN:1.0" w:cs="Times New Roman"/>
       <w:caps/>
       <w:sz w:val="22"/>
       <w:szCs w:val="20"/>

</xml_diff>